<commit_message>
add listing of necessary functions
</commit_message>
<xml_diff>
--- a/docs/Documentation.docx
+++ b/docs/Documentation.docx
@@ -833,7 +833,7 @@
           <w:r>
             <w:fldChar w:fldCharType="separate"/>
           </w:r>
-          <w:hyperlink w:anchor="_Toc104794332" w:history="1">
+          <w:hyperlink w:anchor="_Toc104800452" w:history="1">
             <w:r>
               <w:rPr>
                 <w:rStyle w:val="Hyperlink"/>
@@ -875,7 +875,7 @@
                 <w:noProof/>
                 <w:webHidden/>
               </w:rPr>
-              <w:instrText xml:space="preserve"> PAGEREF _Toc104794332 \h </w:instrText>
+              <w:instrText xml:space="preserve"> PAGEREF _Toc104800452 \h </w:instrText>
             </w:r>
             <w:r>
               <w:rPr>
@@ -919,7 +919,7 @@
               <w:lang w:val="de-DE" w:eastAsia="de-DE"/>
             </w:rPr>
           </w:pPr>
-          <w:hyperlink w:anchor="_Toc104794333" w:history="1">
+          <w:hyperlink w:anchor="_Toc104800453" w:history="1">
             <w:r>
               <w:rPr>
                 <w:rStyle w:val="Hyperlink"/>
@@ -961,7 +961,7 @@
                 <w:noProof/>
                 <w:webHidden/>
               </w:rPr>
-              <w:instrText xml:space="preserve"> PAGEREF _Toc104794333 \h </w:instrText>
+              <w:instrText xml:space="preserve"> PAGEREF _Toc104800453 \h </w:instrText>
             </w:r>
             <w:r>
               <w:rPr>
@@ -1005,7 +1005,7 @@
               <w:lang w:val="de-DE" w:eastAsia="de-DE"/>
             </w:rPr>
           </w:pPr>
-          <w:hyperlink w:anchor="_Toc104794334" w:history="1">
+          <w:hyperlink w:anchor="_Toc104800454" w:history="1">
             <w:r>
               <w:rPr>
                 <w:rStyle w:val="Hyperlink"/>
@@ -1047,7 +1047,7 @@
                 <w:noProof/>
                 <w:webHidden/>
               </w:rPr>
-              <w:instrText xml:space="preserve"> PAGEREF _Toc104794334 \h </w:instrText>
+              <w:instrText xml:space="preserve"> PAGEREF _Toc104800454 \h </w:instrText>
             </w:r>
             <w:r>
               <w:rPr>
@@ -1090,7 +1090,7 @@
               <w:lang w:val="de-DE" w:eastAsia="de-DE"/>
             </w:rPr>
           </w:pPr>
-          <w:hyperlink w:anchor="_Toc104794335" w:history="1">
+          <w:hyperlink w:anchor="_Toc104800455" w:history="1">
             <w:r>
               <w:rPr>
                 <w:rStyle w:val="Hyperlink"/>
@@ -1117,7 +1117,7 @@
                 <w:noProof/>
                 <w:webHidden/>
               </w:rPr>
-              <w:instrText xml:space="preserve"> PAGEREF _Toc104794335 \h </w:instrText>
+              <w:instrText xml:space="preserve"> PAGEREF _Toc104800455 \h </w:instrText>
             </w:r>
             <w:r>
               <w:rPr>
@@ -1160,7 +1160,7 @@
               <w:lang w:val="de-DE" w:eastAsia="de-DE"/>
             </w:rPr>
           </w:pPr>
-          <w:hyperlink w:anchor="_Toc104794336" w:history="1">
+          <w:hyperlink w:anchor="_Toc104800456" w:history="1">
             <w:r>
               <w:rPr>
                 <w:rStyle w:val="Hyperlink"/>
@@ -1187,7 +1187,7 @@
                 <w:noProof/>
                 <w:webHidden/>
               </w:rPr>
-              <w:instrText xml:space="preserve"> PAGEREF _Toc104794336 \h </w:instrText>
+              <w:instrText xml:space="preserve"> PAGEREF _Toc104800456 \h </w:instrText>
             </w:r>
             <w:r>
               <w:rPr>
@@ -1230,7 +1230,7 @@
               <w:lang w:val="de-DE" w:eastAsia="de-DE"/>
             </w:rPr>
           </w:pPr>
-          <w:hyperlink w:anchor="_Toc104794337" w:history="1">
+          <w:hyperlink w:anchor="_Toc104800457" w:history="1">
             <w:r>
               <w:rPr>
                 <w:rStyle w:val="Hyperlink"/>
@@ -1257,7 +1257,7 @@
                 <w:noProof/>
                 <w:webHidden/>
               </w:rPr>
-              <w:instrText xml:space="preserve"> PAGEREF _Toc104794337 \h </w:instrText>
+              <w:instrText xml:space="preserve"> PAGEREF _Toc104800457 \h </w:instrText>
             </w:r>
             <w:r>
               <w:rPr>
@@ -1300,7 +1300,7 @@
               <w:lang w:val="de-DE" w:eastAsia="de-DE"/>
             </w:rPr>
           </w:pPr>
-          <w:hyperlink w:anchor="_Toc104794338" w:history="1">
+          <w:hyperlink w:anchor="_Toc104800458" w:history="1">
             <w:r>
               <w:rPr>
                 <w:rStyle w:val="Hyperlink"/>
@@ -1327,7 +1327,7 @@
                 <w:noProof/>
                 <w:webHidden/>
               </w:rPr>
-              <w:instrText xml:space="preserve"> PAGEREF _Toc104794338 \h </w:instrText>
+              <w:instrText xml:space="preserve"> PAGEREF _Toc104800458 \h </w:instrText>
             </w:r>
             <w:r>
               <w:rPr>
@@ -1370,7 +1370,7 @@
               <w:lang w:val="de-DE" w:eastAsia="de-DE"/>
             </w:rPr>
           </w:pPr>
-          <w:hyperlink w:anchor="_Toc104794339" w:history="1">
+          <w:hyperlink w:anchor="_Toc104800459" w:history="1">
             <w:r>
               <w:rPr>
                 <w:rStyle w:val="Hyperlink"/>
@@ -1397,7 +1397,7 @@
                 <w:noProof/>
                 <w:webHidden/>
               </w:rPr>
-              <w:instrText xml:space="preserve"> PAGEREF _Toc104794339 \h </w:instrText>
+              <w:instrText xml:space="preserve"> PAGEREF _Toc104800459 \h </w:instrText>
             </w:r>
             <w:r>
               <w:rPr>
@@ -1441,7 +1441,7 @@
               <w:lang w:val="de-DE" w:eastAsia="de-DE"/>
             </w:rPr>
           </w:pPr>
-          <w:hyperlink w:anchor="_Toc104794340" w:history="1">
+          <w:hyperlink w:anchor="_Toc104800460" w:history="1">
             <w:r>
               <w:rPr>
                 <w:rStyle w:val="Hyperlink"/>
@@ -1483,7 +1483,7 @@
                 <w:noProof/>
                 <w:webHidden/>
               </w:rPr>
-              <w:instrText xml:space="preserve"> PAGEREF _Toc104794340 \h </w:instrText>
+              <w:instrText xml:space="preserve"> PAGEREF _Toc104800460 \h </w:instrText>
             </w:r>
             <w:r>
               <w:rPr>
@@ -1527,7 +1527,7 @@
               <w:lang w:val="de-DE" w:eastAsia="de-DE"/>
             </w:rPr>
           </w:pPr>
-          <w:hyperlink w:anchor="_Toc104794341" w:history="1">
+          <w:hyperlink w:anchor="_Toc104800461" w:history="1">
             <w:r>
               <w:rPr>
                 <w:rStyle w:val="Hyperlink"/>
@@ -1548,7 +1548,7 @@
                 <w:rStyle w:val="Hyperlink"/>
                 <w:noProof/>
               </w:rPr>
-              <w:t>Program Sequence</w:t>
+              <w:t>Listing of necessary functions for each Task</w:t>
             </w:r>
             <w:r>
               <w:rPr>
@@ -1569,7 +1569,7 @@
                 <w:noProof/>
                 <w:webHidden/>
               </w:rPr>
-              <w:instrText xml:space="preserve"> PAGEREF _Toc104794341 \h </w:instrText>
+              <w:instrText xml:space="preserve"> PAGEREF _Toc104800461 \h </w:instrText>
             </w:r>
             <w:r>
               <w:rPr>
@@ -1612,13 +1612,27 @@
               <w:lang w:val="de-DE" w:eastAsia="de-DE"/>
             </w:rPr>
           </w:pPr>
-          <w:hyperlink w:anchor="_Toc104794342" w:history="1">
+          <w:hyperlink w:anchor="_Toc104800462" w:history="1">
             <w:r>
               <w:rPr>
                 <w:rStyle w:val="Hyperlink"/>
                 <w:noProof/>
               </w:rPr>
-              <w:t>5.1 Logic behind getting DataFrames</w:t>
+              <w:t>5.1 Methods for Ta</w:t>
+            </w:r>
+            <w:r>
+              <w:rPr>
+                <w:rStyle w:val="Hyperlink"/>
+                <w:noProof/>
+              </w:rPr>
+              <w:t>s</w:t>
+            </w:r>
+            <w:r>
+              <w:rPr>
+                <w:rStyle w:val="Hyperlink"/>
+                <w:noProof/>
+              </w:rPr>
+              <w:t>k 1</w:t>
             </w:r>
             <w:r>
               <w:rPr>
@@ -1639,147 +1653,7 @@
                 <w:noProof/>
                 <w:webHidden/>
               </w:rPr>
-              <w:instrText xml:space="preserve"> PAGEREF _Toc104794342 \h </w:instrText>
-            </w:r>
-            <w:r>
-              <w:rPr>
-                <w:noProof/>
-                <w:webHidden/>
-              </w:rPr>
-            </w:r>
-            <w:r>
-              <w:rPr>
-                <w:noProof/>
-                <w:webHidden/>
-              </w:rPr>
-              <w:fldChar w:fldCharType="separate"/>
-            </w:r>
-            <w:r>
-              <w:rPr>
-                <w:noProof/>
-                <w:webHidden/>
-              </w:rPr>
-              <w:t>9</w:t>
-            </w:r>
-            <w:r>
-              <w:rPr>
-                <w:noProof/>
-                <w:webHidden/>
-              </w:rPr>
-              <w:fldChar w:fldCharType="end"/>
-            </w:r>
-          </w:hyperlink>
-        </w:p>
-        <w:p>
-          <w:pPr>
-            <w:pStyle w:val="Verzeichnis3"/>
-            <w:tabs>
-              <w:tab w:val="right" w:leader="dot" w:pos="9019"/>
-            </w:tabs>
-            <w:rPr>
-              <w:rFonts w:eastAsiaTheme="minorEastAsia"/>
-              <w:noProof/>
-              <w:lang w:val="de-DE" w:eastAsia="de-DE"/>
-            </w:rPr>
-          </w:pPr>
-          <w:hyperlink w:anchor="_Toc104794343" w:history="1">
-            <w:r>
-              <w:rPr>
-                <w:rStyle w:val="Hyperlink"/>
-                <w:noProof/>
-              </w:rPr>
-              <w:t>5.1.1 DataFrame Type 1</w:t>
-            </w:r>
-            <w:r>
-              <w:rPr>
-                <w:noProof/>
-                <w:webHidden/>
-              </w:rPr>
-              <w:tab/>
-            </w:r>
-            <w:r>
-              <w:rPr>
-                <w:noProof/>
-                <w:webHidden/>
-              </w:rPr>
-              <w:fldChar w:fldCharType="begin"/>
-            </w:r>
-            <w:r>
-              <w:rPr>
-                <w:noProof/>
-                <w:webHidden/>
-              </w:rPr>
-              <w:instrText xml:space="preserve"> PAGEREF _Toc104794343 \h </w:instrText>
-            </w:r>
-            <w:r>
-              <w:rPr>
-                <w:noProof/>
-                <w:webHidden/>
-              </w:rPr>
-            </w:r>
-            <w:r>
-              <w:rPr>
-                <w:noProof/>
-                <w:webHidden/>
-              </w:rPr>
-              <w:fldChar w:fldCharType="separate"/>
-            </w:r>
-            <w:r>
-              <w:rPr>
-                <w:noProof/>
-                <w:webHidden/>
-              </w:rPr>
-              <w:t>9</w:t>
-            </w:r>
-            <w:r>
-              <w:rPr>
-                <w:noProof/>
-                <w:webHidden/>
-              </w:rPr>
-              <w:fldChar w:fldCharType="end"/>
-            </w:r>
-          </w:hyperlink>
-        </w:p>
-        <w:p>
-          <w:pPr>
-            <w:pStyle w:val="Verzeichnis3"/>
-            <w:tabs>
-              <w:tab w:val="right" w:leader="dot" w:pos="9019"/>
-            </w:tabs>
-            <w:rPr>
-              <w:rFonts w:eastAsiaTheme="minorEastAsia"/>
-              <w:noProof/>
-              <w:lang w:val="de-DE" w:eastAsia="de-DE"/>
-            </w:rPr>
-          </w:pPr>
-          <w:hyperlink w:anchor="_Toc104794344" w:history="1">
-            <w:r>
-              <w:rPr>
-                <w:rStyle w:val="Hyperlink"/>
-                <w:noProof/>
-              </w:rPr>
-              <w:t>5.1.2 DataFrame Type 2</w:t>
-            </w:r>
-            <w:r>
-              <w:rPr>
-                <w:noProof/>
-                <w:webHidden/>
-              </w:rPr>
-              <w:tab/>
-            </w:r>
-            <w:r>
-              <w:rPr>
-                <w:noProof/>
-                <w:webHidden/>
-              </w:rPr>
-              <w:fldChar w:fldCharType="begin"/>
-            </w:r>
-            <w:r>
-              <w:rPr>
-                <w:noProof/>
-                <w:webHidden/>
-              </w:rPr>
-              <w:instrText xml:space="preserve"> PAGEREF _Toc104794344 \h </w:instrText>
+              <w:instrText xml:space="preserve"> PAGEREF _Toc104800462 \h </w:instrText>
             </w:r>
             <w:r>
               <w:rPr>
@@ -1822,13 +1696,13 @@
               <w:lang w:val="de-DE" w:eastAsia="de-DE"/>
             </w:rPr>
           </w:pPr>
-          <w:hyperlink w:anchor="_Toc104794345" w:history="1">
+          <w:hyperlink w:anchor="_Toc104800463" w:history="1">
             <w:r>
               <w:rPr>
                 <w:rStyle w:val="Hyperlink"/>
                 <w:noProof/>
               </w:rPr>
-              <w:t>5.2 Menu</w:t>
+              <w:t>5.2 Methods for Task 2</w:t>
             </w:r>
             <w:r>
               <w:rPr>
@@ -1849,7 +1723,7 @@
                 <w:noProof/>
                 <w:webHidden/>
               </w:rPr>
-              <w:instrText xml:space="preserve"> PAGEREF _Toc104794345 \h </w:instrText>
+              <w:instrText xml:space="preserve"> PAGEREF _Toc104800463 \h </w:instrText>
             </w:r>
             <w:r>
               <w:rPr>
@@ -1869,7 +1743,7 @@
                 <w:noProof/>
                 <w:webHidden/>
               </w:rPr>
-              <w:t>11</w:t>
+              <w:t>9</w:t>
             </w:r>
             <w:r>
               <w:rPr>
@@ -1882,7 +1756,7 @@
         </w:p>
         <w:p>
           <w:pPr>
-            <w:pStyle w:val="Verzeichnis3"/>
+            <w:pStyle w:val="Verzeichnis2"/>
             <w:tabs>
               <w:tab w:val="right" w:leader="dot" w:pos="9019"/>
             </w:tabs>
@@ -1892,13 +1766,13 @@
               <w:lang w:val="de-DE" w:eastAsia="de-DE"/>
             </w:rPr>
           </w:pPr>
-          <w:hyperlink w:anchor="_Toc104794346" w:history="1">
+          <w:hyperlink w:anchor="_Toc104800464" w:history="1">
             <w:r>
               <w:rPr>
                 <w:rStyle w:val="Hyperlink"/>
                 <w:noProof/>
               </w:rPr>
-              <w:t>5.2.1 Main Menu</w:t>
+              <w:t>5.3 Methods for Task 3</w:t>
             </w:r>
             <w:r>
               <w:rPr>
@@ -1919,7 +1793,7 @@
                 <w:noProof/>
                 <w:webHidden/>
               </w:rPr>
-              <w:instrText xml:space="preserve"> PAGEREF _Toc104794346 \h </w:instrText>
+              <w:instrText xml:space="preserve"> PAGEREF _Toc104800464 \h </w:instrText>
             </w:r>
             <w:r>
               <w:rPr>
@@ -1939,7 +1813,7 @@
                 <w:noProof/>
                 <w:webHidden/>
               </w:rPr>
-              <w:t>11</w:t>
+              <w:t>9</w:t>
             </w:r>
             <w:r>
               <w:rPr>
@@ -1952,7 +1826,7 @@
         </w:p>
         <w:p>
           <w:pPr>
-            <w:pStyle w:val="Verzeichnis3"/>
+            <w:pStyle w:val="Verzeichnis2"/>
             <w:tabs>
               <w:tab w:val="right" w:leader="dot" w:pos="9019"/>
             </w:tabs>
@@ -1962,13 +1836,13 @@
               <w:lang w:val="de-DE" w:eastAsia="de-DE"/>
             </w:rPr>
           </w:pPr>
-          <w:hyperlink w:anchor="_Toc104794347" w:history="1">
+          <w:hyperlink w:anchor="_Toc104800465" w:history="1">
             <w:r>
               <w:rPr>
                 <w:rStyle w:val="Hyperlink"/>
                 <w:noProof/>
               </w:rPr>
-              <w:t>5.2.2 Browse Tweets/Users (Submenu 0)</w:t>
+              <w:t>5.4 Methods for Task 4</w:t>
             </w:r>
             <w:r>
               <w:rPr>
@@ -1989,7 +1863,7 @@
                 <w:noProof/>
                 <w:webHidden/>
               </w:rPr>
-              <w:instrText xml:space="preserve"> PAGEREF _Toc104794347 \h </w:instrText>
+              <w:instrText xml:space="preserve"> PAGEREF _Toc104800465 \h </w:instrText>
             </w:r>
             <w:r>
               <w:rPr>
@@ -2009,371 +1883,7 @@
                 <w:noProof/>
                 <w:webHidden/>
               </w:rPr>
-              <w:t>12</w:t>
-            </w:r>
-            <w:r>
-              <w:rPr>
-                <w:noProof/>
-                <w:webHidden/>
-              </w:rPr>
-              <w:fldChar w:fldCharType="end"/>
-            </w:r>
-          </w:hyperlink>
-        </w:p>
-        <w:p>
-          <w:pPr>
-            <w:pStyle w:val="Verzeichnis3"/>
-            <w:tabs>
-              <w:tab w:val="right" w:leader="dot" w:pos="9019"/>
-            </w:tabs>
-            <w:rPr>
-              <w:rFonts w:eastAsiaTheme="minorEastAsia"/>
-              <w:noProof/>
-              <w:lang w:val="de-DE" w:eastAsia="de-DE"/>
-            </w:rPr>
-          </w:pPr>
-          <w:hyperlink w:anchor="_Toc104794348" w:history="1">
-            <w:r>
-              <w:rPr>
-                <w:rStyle w:val="Hyperlink"/>
-                <w:noProof/>
-              </w:rPr>
-              <w:t>5.2.3 Sentiment Analysis (Submenu 1)</w:t>
-            </w:r>
-            <w:r>
-              <w:rPr>
-                <w:noProof/>
-                <w:webHidden/>
-              </w:rPr>
-              <w:tab/>
-            </w:r>
-            <w:r>
-              <w:rPr>
-                <w:noProof/>
-                <w:webHidden/>
-              </w:rPr>
-              <w:fldChar w:fldCharType="begin"/>
-            </w:r>
-            <w:r>
-              <w:rPr>
-                <w:noProof/>
-                <w:webHidden/>
-              </w:rPr>
-              <w:instrText xml:space="preserve"> PAGEREF _Toc104794348 \h </w:instrText>
-            </w:r>
-            <w:r>
-              <w:rPr>
-                <w:noProof/>
-                <w:webHidden/>
-              </w:rPr>
-            </w:r>
-            <w:r>
-              <w:rPr>
-                <w:noProof/>
-                <w:webHidden/>
-              </w:rPr>
-              <w:fldChar w:fldCharType="separate"/>
-            </w:r>
-            <w:r>
-              <w:rPr>
-                <w:noProof/>
-                <w:webHidden/>
-              </w:rPr>
-              <w:t>13</w:t>
-            </w:r>
-            <w:r>
-              <w:rPr>
-                <w:noProof/>
-                <w:webHidden/>
-              </w:rPr>
-              <w:fldChar w:fldCharType="end"/>
-            </w:r>
-          </w:hyperlink>
-        </w:p>
-        <w:p>
-          <w:pPr>
-            <w:pStyle w:val="Verzeichnis3"/>
-            <w:tabs>
-              <w:tab w:val="right" w:leader="dot" w:pos="9019"/>
-            </w:tabs>
-            <w:rPr>
-              <w:rFonts w:eastAsiaTheme="minorEastAsia"/>
-              <w:noProof/>
-              <w:lang w:val="de-DE" w:eastAsia="de-DE"/>
-            </w:rPr>
-          </w:pPr>
-          <w:hyperlink w:anchor="_Toc104794349" w:history="1">
-            <w:r>
-              <w:rPr>
-                <w:rStyle w:val="Hyperlink"/>
-                <w:noProof/>
-              </w:rPr>
-              <w:t>5.2.4 Get Top 10 Users/Hashtags (Submenu 2)</w:t>
-            </w:r>
-            <w:r>
-              <w:rPr>
-                <w:noProof/>
-                <w:webHidden/>
-              </w:rPr>
-              <w:tab/>
-            </w:r>
-            <w:r>
-              <w:rPr>
-                <w:noProof/>
-                <w:webHidden/>
-              </w:rPr>
-              <w:fldChar w:fldCharType="begin"/>
-            </w:r>
-            <w:r>
-              <w:rPr>
-                <w:noProof/>
-                <w:webHidden/>
-              </w:rPr>
-              <w:instrText xml:space="preserve"> PAGEREF _Toc104794349 \h </w:instrText>
-            </w:r>
-            <w:r>
-              <w:rPr>
-                <w:noProof/>
-                <w:webHidden/>
-              </w:rPr>
-            </w:r>
-            <w:r>
-              <w:rPr>
-                <w:noProof/>
-                <w:webHidden/>
-              </w:rPr>
-              <w:fldChar w:fldCharType="separate"/>
-            </w:r>
-            <w:r>
-              <w:rPr>
-                <w:noProof/>
-                <w:webHidden/>
-              </w:rPr>
-              <w:t>14</w:t>
-            </w:r>
-            <w:r>
-              <w:rPr>
-                <w:noProof/>
-                <w:webHidden/>
-              </w:rPr>
-              <w:fldChar w:fldCharType="end"/>
-            </w:r>
-          </w:hyperlink>
-        </w:p>
-        <w:p>
-          <w:pPr>
-            <w:pStyle w:val="Verzeichnis3"/>
-            <w:tabs>
-              <w:tab w:val="right" w:leader="dot" w:pos="9019"/>
-            </w:tabs>
-            <w:rPr>
-              <w:rFonts w:eastAsiaTheme="minorEastAsia"/>
-              <w:noProof/>
-              <w:lang w:val="de-DE" w:eastAsia="de-DE"/>
-            </w:rPr>
-          </w:pPr>
-          <w:hyperlink w:anchor="_Toc104794350" w:history="1">
-            <w:r>
-              <w:rPr>
-                <w:rStyle w:val="Hyperlink"/>
-                <w:noProof/>
-              </w:rPr>
-              <w:t>5.2.5 Get Followers (Submenu 3)</w:t>
-            </w:r>
-            <w:r>
-              <w:rPr>
-                <w:noProof/>
-                <w:webHidden/>
-              </w:rPr>
-              <w:tab/>
-            </w:r>
-            <w:r>
-              <w:rPr>
-                <w:noProof/>
-                <w:webHidden/>
-              </w:rPr>
-              <w:fldChar w:fldCharType="begin"/>
-            </w:r>
-            <w:r>
-              <w:rPr>
-                <w:noProof/>
-                <w:webHidden/>
-              </w:rPr>
-              <w:instrText xml:space="preserve"> PAGEREF _Toc104794350 \h </w:instrText>
-            </w:r>
-            <w:r>
-              <w:rPr>
-                <w:noProof/>
-                <w:webHidden/>
-              </w:rPr>
-            </w:r>
-            <w:r>
-              <w:rPr>
-                <w:noProof/>
-                <w:webHidden/>
-              </w:rPr>
-              <w:fldChar w:fldCharType="separate"/>
-            </w:r>
-            <w:r>
-              <w:rPr>
-                <w:noProof/>
-                <w:webHidden/>
-              </w:rPr>
-              <w:t>15</w:t>
-            </w:r>
-            <w:r>
-              <w:rPr>
-                <w:noProof/>
-                <w:webHidden/>
-              </w:rPr>
-              <w:fldChar w:fldCharType="end"/>
-            </w:r>
-          </w:hyperlink>
-        </w:p>
-        <w:p>
-          <w:pPr>
-            <w:pStyle w:val="Verzeichnis3"/>
-            <w:tabs>
-              <w:tab w:val="right" w:leader="dot" w:pos="9019"/>
-            </w:tabs>
-            <w:rPr>
-              <w:rFonts w:eastAsiaTheme="minorEastAsia"/>
-              <w:noProof/>
-              <w:lang w:val="de-DE" w:eastAsia="de-DE"/>
-            </w:rPr>
-          </w:pPr>
-          <w:hyperlink w:anchor="_Toc104794351" w:history="1">
-            <w:r>
-              <w:rPr>
-                <w:rStyle w:val="Hyperlink"/>
-                <w:noProof/>
-              </w:rPr>
-              <w:t>5.2.6 Obtain tweets and profiles of followers of given twitter user (Submenu 4)</w:t>
-            </w:r>
-            <w:r>
-              <w:rPr>
-                <w:noProof/>
-                <w:webHidden/>
-              </w:rPr>
-              <w:tab/>
-            </w:r>
-            <w:r>
-              <w:rPr>
-                <w:noProof/>
-                <w:webHidden/>
-              </w:rPr>
-              <w:fldChar w:fldCharType="begin"/>
-            </w:r>
-            <w:r>
-              <w:rPr>
-                <w:noProof/>
-                <w:webHidden/>
-              </w:rPr>
-              <w:instrText xml:space="preserve"> PAGEREF _Toc104794351 \h </w:instrText>
-            </w:r>
-            <w:r>
-              <w:rPr>
-                <w:noProof/>
-                <w:webHidden/>
-              </w:rPr>
-            </w:r>
-            <w:r>
-              <w:rPr>
-                <w:noProof/>
-                <w:webHidden/>
-              </w:rPr>
-              <w:fldChar w:fldCharType="separate"/>
-            </w:r>
-            <w:r>
-              <w:rPr>
-                <w:noProof/>
-                <w:webHidden/>
-              </w:rPr>
-              <w:t>16</w:t>
-            </w:r>
-            <w:r>
-              <w:rPr>
-                <w:noProof/>
-                <w:webHidden/>
-              </w:rPr>
-              <w:fldChar w:fldCharType="end"/>
-            </w:r>
-          </w:hyperlink>
-        </w:p>
-        <w:p>
-          <w:pPr>
-            <w:pStyle w:val="Verzeichnis3"/>
-            <w:tabs>
-              <w:tab w:val="right" w:leader="dot" w:pos="9019"/>
-            </w:tabs>
-            <w:rPr>
-              <w:rFonts w:eastAsiaTheme="minorEastAsia"/>
-              <w:noProof/>
-              <w:lang w:val="de-DE" w:eastAsia="de-DE"/>
-            </w:rPr>
-          </w:pPr>
-          <w:hyperlink w:anchor="_Toc104794352" w:history="1">
-            <w:r>
-              <w:rPr>
-                <w:rStyle w:val="Hyperlink"/>
-                <w:noProof/>
-              </w:rPr>
-              <w:t>5.2.7 Ch</w:t>
-            </w:r>
-            <w:r>
-              <w:rPr>
-                <w:rStyle w:val="Hyperlink"/>
-                <w:noProof/>
-              </w:rPr>
-              <w:t>a</w:t>
-            </w:r>
-            <w:r>
-              <w:rPr>
-                <w:rStyle w:val="Hyperlink"/>
-                <w:noProof/>
-              </w:rPr>
-              <w:t>nge Topic</w:t>
-            </w:r>
-            <w:r>
-              <w:rPr>
-                <w:noProof/>
-                <w:webHidden/>
-              </w:rPr>
-              <w:tab/>
-            </w:r>
-            <w:r>
-              <w:rPr>
-                <w:noProof/>
-                <w:webHidden/>
-              </w:rPr>
-              <w:fldChar w:fldCharType="begin"/>
-            </w:r>
-            <w:r>
-              <w:rPr>
-                <w:noProof/>
-                <w:webHidden/>
-              </w:rPr>
-              <w:instrText xml:space="preserve"> PAGEREF _Toc104794352 \h </w:instrText>
-            </w:r>
-            <w:r>
-              <w:rPr>
-                <w:noProof/>
-                <w:webHidden/>
-              </w:rPr>
-            </w:r>
-            <w:r>
-              <w:rPr>
-                <w:noProof/>
-                <w:webHidden/>
-              </w:rPr>
-              <w:fldChar w:fldCharType="separate"/>
-            </w:r>
-            <w:r>
-              <w:rPr>
-                <w:noProof/>
-                <w:webHidden/>
-              </w:rPr>
-              <w:t>17</w:t>
+              <w:t>9</w:t>
             </w:r>
             <w:r>
               <w:rPr>
@@ -2397,7 +1907,7 @@
               <w:lang w:val="de-DE" w:eastAsia="de-DE"/>
             </w:rPr>
           </w:pPr>
-          <w:hyperlink w:anchor="_Toc104794353" w:history="1">
+          <w:hyperlink w:anchor="_Toc104800466" w:history="1">
             <w:r>
               <w:rPr>
                 <w:rStyle w:val="Hyperlink"/>
@@ -2418,7 +1928,7 @@
                 <w:rStyle w:val="Hyperlink"/>
                 <w:noProof/>
               </w:rPr>
-              <w:t>Results</w:t>
+              <w:t>Program Sequence</w:t>
             </w:r>
             <w:r>
               <w:rPr>
@@ -2439,7 +1949,777 @@
                 <w:noProof/>
                 <w:webHidden/>
               </w:rPr>
-              <w:instrText xml:space="preserve"> PAGEREF _Toc104794353 \h </w:instrText>
+              <w:instrText xml:space="preserve"> PAGEREF _Toc104800466 \h </w:instrText>
+            </w:r>
+            <w:r>
+              <w:rPr>
+                <w:noProof/>
+                <w:webHidden/>
+              </w:rPr>
+            </w:r>
+            <w:r>
+              <w:rPr>
+                <w:noProof/>
+                <w:webHidden/>
+              </w:rPr>
+              <w:fldChar w:fldCharType="separate"/>
+            </w:r>
+            <w:r>
+              <w:rPr>
+                <w:noProof/>
+                <w:webHidden/>
+              </w:rPr>
+              <w:t>10</w:t>
+            </w:r>
+            <w:r>
+              <w:rPr>
+                <w:noProof/>
+                <w:webHidden/>
+              </w:rPr>
+              <w:fldChar w:fldCharType="end"/>
+            </w:r>
+          </w:hyperlink>
+        </w:p>
+        <w:p>
+          <w:pPr>
+            <w:pStyle w:val="Verzeichnis2"/>
+            <w:tabs>
+              <w:tab w:val="right" w:leader="dot" w:pos="9019"/>
+            </w:tabs>
+            <w:rPr>
+              <w:rFonts w:eastAsiaTheme="minorEastAsia"/>
+              <w:noProof/>
+              <w:lang w:val="de-DE" w:eastAsia="de-DE"/>
+            </w:rPr>
+          </w:pPr>
+          <w:hyperlink w:anchor="_Toc104800467" w:history="1">
+            <w:r>
+              <w:rPr>
+                <w:rStyle w:val="Hyperlink"/>
+                <w:noProof/>
+              </w:rPr>
+              <w:t>6.1 Logic behind getting DataFrames</w:t>
+            </w:r>
+            <w:r>
+              <w:rPr>
+                <w:noProof/>
+                <w:webHidden/>
+              </w:rPr>
+              <w:tab/>
+            </w:r>
+            <w:r>
+              <w:rPr>
+                <w:noProof/>
+                <w:webHidden/>
+              </w:rPr>
+              <w:fldChar w:fldCharType="begin"/>
+            </w:r>
+            <w:r>
+              <w:rPr>
+                <w:noProof/>
+                <w:webHidden/>
+              </w:rPr>
+              <w:instrText xml:space="preserve"> PAGEREF _Toc104800467 \h </w:instrText>
+            </w:r>
+            <w:r>
+              <w:rPr>
+                <w:noProof/>
+                <w:webHidden/>
+              </w:rPr>
+            </w:r>
+            <w:r>
+              <w:rPr>
+                <w:noProof/>
+                <w:webHidden/>
+              </w:rPr>
+              <w:fldChar w:fldCharType="separate"/>
+            </w:r>
+            <w:r>
+              <w:rPr>
+                <w:noProof/>
+                <w:webHidden/>
+              </w:rPr>
+              <w:t>10</w:t>
+            </w:r>
+            <w:r>
+              <w:rPr>
+                <w:noProof/>
+                <w:webHidden/>
+              </w:rPr>
+              <w:fldChar w:fldCharType="end"/>
+            </w:r>
+          </w:hyperlink>
+        </w:p>
+        <w:p>
+          <w:pPr>
+            <w:pStyle w:val="Verzeichnis3"/>
+            <w:tabs>
+              <w:tab w:val="right" w:leader="dot" w:pos="9019"/>
+            </w:tabs>
+            <w:rPr>
+              <w:rFonts w:eastAsiaTheme="minorEastAsia"/>
+              <w:noProof/>
+              <w:lang w:val="de-DE" w:eastAsia="de-DE"/>
+            </w:rPr>
+          </w:pPr>
+          <w:hyperlink w:anchor="_Toc104800468" w:history="1">
+            <w:r>
+              <w:rPr>
+                <w:rStyle w:val="Hyperlink"/>
+                <w:noProof/>
+              </w:rPr>
+              <w:t>6.1.1 DataFrame Type 1</w:t>
+            </w:r>
+            <w:r>
+              <w:rPr>
+                <w:noProof/>
+                <w:webHidden/>
+              </w:rPr>
+              <w:tab/>
+            </w:r>
+            <w:r>
+              <w:rPr>
+                <w:noProof/>
+                <w:webHidden/>
+              </w:rPr>
+              <w:fldChar w:fldCharType="begin"/>
+            </w:r>
+            <w:r>
+              <w:rPr>
+                <w:noProof/>
+                <w:webHidden/>
+              </w:rPr>
+              <w:instrText xml:space="preserve"> PAGEREF _Toc104800468 \h </w:instrText>
+            </w:r>
+            <w:r>
+              <w:rPr>
+                <w:noProof/>
+                <w:webHidden/>
+              </w:rPr>
+            </w:r>
+            <w:r>
+              <w:rPr>
+                <w:noProof/>
+                <w:webHidden/>
+              </w:rPr>
+              <w:fldChar w:fldCharType="separate"/>
+            </w:r>
+            <w:r>
+              <w:rPr>
+                <w:noProof/>
+                <w:webHidden/>
+              </w:rPr>
+              <w:t>10</w:t>
+            </w:r>
+            <w:r>
+              <w:rPr>
+                <w:noProof/>
+                <w:webHidden/>
+              </w:rPr>
+              <w:fldChar w:fldCharType="end"/>
+            </w:r>
+          </w:hyperlink>
+        </w:p>
+        <w:p>
+          <w:pPr>
+            <w:pStyle w:val="Verzeichnis3"/>
+            <w:tabs>
+              <w:tab w:val="right" w:leader="dot" w:pos="9019"/>
+            </w:tabs>
+            <w:rPr>
+              <w:rFonts w:eastAsiaTheme="minorEastAsia"/>
+              <w:noProof/>
+              <w:lang w:val="de-DE" w:eastAsia="de-DE"/>
+            </w:rPr>
+          </w:pPr>
+          <w:hyperlink w:anchor="_Toc104800469" w:history="1">
+            <w:r>
+              <w:rPr>
+                <w:rStyle w:val="Hyperlink"/>
+                <w:noProof/>
+              </w:rPr>
+              <w:t>6.1.2 DataFrame Type 2</w:t>
+            </w:r>
+            <w:r>
+              <w:rPr>
+                <w:noProof/>
+                <w:webHidden/>
+              </w:rPr>
+              <w:tab/>
+            </w:r>
+            <w:r>
+              <w:rPr>
+                <w:noProof/>
+                <w:webHidden/>
+              </w:rPr>
+              <w:fldChar w:fldCharType="begin"/>
+            </w:r>
+            <w:r>
+              <w:rPr>
+                <w:noProof/>
+                <w:webHidden/>
+              </w:rPr>
+              <w:instrText xml:space="preserve"> PAGEREF _Toc104800469 \h </w:instrText>
+            </w:r>
+            <w:r>
+              <w:rPr>
+                <w:noProof/>
+                <w:webHidden/>
+              </w:rPr>
+            </w:r>
+            <w:r>
+              <w:rPr>
+                <w:noProof/>
+                <w:webHidden/>
+              </w:rPr>
+              <w:fldChar w:fldCharType="separate"/>
+            </w:r>
+            <w:r>
+              <w:rPr>
+                <w:noProof/>
+                <w:webHidden/>
+              </w:rPr>
+              <w:t>10</w:t>
+            </w:r>
+            <w:r>
+              <w:rPr>
+                <w:noProof/>
+                <w:webHidden/>
+              </w:rPr>
+              <w:fldChar w:fldCharType="end"/>
+            </w:r>
+          </w:hyperlink>
+        </w:p>
+        <w:p>
+          <w:pPr>
+            <w:pStyle w:val="Verzeichnis2"/>
+            <w:tabs>
+              <w:tab w:val="right" w:leader="dot" w:pos="9019"/>
+            </w:tabs>
+            <w:rPr>
+              <w:rFonts w:eastAsiaTheme="minorEastAsia"/>
+              <w:noProof/>
+              <w:lang w:val="de-DE" w:eastAsia="de-DE"/>
+            </w:rPr>
+          </w:pPr>
+          <w:hyperlink w:anchor="_Toc104800470" w:history="1">
+            <w:r>
+              <w:rPr>
+                <w:rStyle w:val="Hyperlink"/>
+                <w:noProof/>
+              </w:rPr>
+              <w:t>6.2 Menu</w:t>
+            </w:r>
+            <w:r>
+              <w:rPr>
+                <w:noProof/>
+                <w:webHidden/>
+              </w:rPr>
+              <w:tab/>
+            </w:r>
+            <w:r>
+              <w:rPr>
+                <w:noProof/>
+                <w:webHidden/>
+              </w:rPr>
+              <w:fldChar w:fldCharType="begin"/>
+            </w:r>
+            <w:r>
+              <w:rPr>
+                <w:noProof/>
+                <w:webHidden/>
+              </w:rPr>
+              <w:instrText xml:space="preserve"> PAGEREF _Toc104800470 \h </w:instrText>
+            </w:r>
+            <w:r>
+              <w:rPr>
+                <w:noProof/>
+                <w:webHidden/>
+              </w:rPr>
+            </w:r>
+            <w:r>
+              <w:rPr>
+                <w:noProof/>
+                <w:webHidden/>
+              </w:rPr>
+              <w:fldChar w:fldCharType="separate"/>
+            </w:r>
+            <w:r>
+              <w:rPr>
+                <w:noProof/>
+                <w:webHidden/>
+              </w:rPr>
+              <w:t>12</w:t>
+            </w:r>
+            <w:r>
+              <w:rPr>
+                <w:noProof/>
+                <w:webHidden/>
+              </w:rPr>
+              <w:fldChar w:fldCharType="end"/>
+            </w:r>
+          </w:hyperlink>
+        </w:p>
+        <w:p>
+          <w:pPr>
+            <w:pStyle w:val="Verzeichnis3"/>
+            <w:tabs>
+              <w:tab w:val="right" w:leader="dot" w:pos="9019"/>
+            </w:tabs>
+            <w:rPr>
+              <w:rFonts w:eastAsiaTheme="minorEastAsia"/>
+              <w:noProof/>
+              <w:lang w:val="de-DE" w:eastAsia="de-DE"/>
+            </w:rPr>
+          </w:pPr>
+          <w:hyperlink w:anchor="_Toc104800471" w:history="1">
+            <w:r>
+              <w:rPr>
+                <w:rStyle w:val="Hyperlink"/>
+                <w:noProof/>
+              </w:rPr>
+              <w:t>6.2.1 Main Menu</w:t>
+            </w:r>
+            <w:r>
+              <w:rPr>
+                <w:noProof/>
+                <w:webHidden/>
+              </w:rPr>
+              <w:tab/>
+            </w:r>
+            <w:r>
+              <w:rPr>
+                <w:noProof/>
+                <w:webHidden/>
+              </w:rPr>
+              <w:fldChar w:fldCharType="begin"/>
+            </w:r>
+            <w:r>
+              <w:rPr>
+                <w:noProof/>
+                <w:webHidden/>
+              </w:rPr>
+              <w:instrText xml:space="preserve"> PAGEREF _Toc104800471 \h </w:instrText>
+            </w:r>
+            <w:r>
+              <w:rPr>
+                <w:noProof/>
+                <w:webHidden/>
+              </w:rPr>
+            </w:r>
+            <w:r>
+              <w:rPr>
+                <w:noProof/>
+                <w:webHidden/>
+              </w:rPr>
+              <w:fldChar w:fldCharType="separate"/>
+            </w:r>
+            <w:r>
+              <w:rPr>
+                <w:noProof/>
+                <w:webHidden/>
+              </w:rPr>
+              <w:t>12</w:t>
+            </w:r>
+            <w:r>
+              <w:rPr>
+                <w:noProof/>
+                <w:webHidden/>
+              </w:rPr>
+              <w:fldChar w:fldCharType="end"/>
+            </w:r>
+          </w:hyperlink>
+        </w:p>
+        <w:p>
+          <w:pPr>
+            <w:pStyle w:val="Verzeichnis3"/>
+            <w:tabs>
+              <w:tab w:val="right" w:leader="dot" w:pos="9019"/>
+            </w:tabs>
+            <w:rPr>
+              <w:rFonts w:eastAsiaTheme="minorEastAsia"/>
+              <w:noProof/>
+              <w:lang w:val="de-DE" w:eastAsia="de-DE"/>
+            </w:rPr>
+          </w:pPr>
+          <w:hyperlink w:anchor="_Toc104800472" w:history="1">
+            <w:r>
+              <w:rPr>
+                <w:rStyle w:val="Hyperlink"/>
+                <w:noProof/>
+              </w:rPr>
+              <w:t>6.2.2 Browse Tweets/Users (Submenu 0)</w:t>
+            </w:r>
+            <w:r>
+              <w:rPr>
+                <w:noProof/>
+                <w:webHidden/>
+              </w:rPr>
+              <w:tab/>
+            </w:r>
+            <w:r>
+              <w:rPr>
+                <w:noProof/>
+                <w:webHidden/>
+              </w:rPr>
+              <w:fldChar w:fldCharType="begin"/>
+            </w:r>
+            <w:r>
+              <w:rPr>
+                <w:noProof/>
+                <w:webHidden/>
+              </w:rPr>
+              <w:instrText xml:space="preserve"> PAGEREF _Toc104800472 \h </w:instrText>
+            </w:r>
+            <w:r>
+              <w:rPr>
+                <w:noProof/>
+                <w:webHidden/>
+              </w:rPr>
+            </w:r>
+            <w:r>
+              <w:rPr>
+                <w:noProof/>
+                <w:webHidden/>
+              </w:rPr>
+              <w:fldChar w:fldCharType="separate"/>
+            </w:r>
+            <w:r>
+              <w:rPr>
+                <w:noProof/>
+                <w:webHidden/>
+              </w:rPr>
+              <w:t>13</w:t>
+            </w:r>
+            <w:r>
+              <w:rPr>
+                <w:noProof/>
+                <w:webHidden/>
+              </w:rPr>
+              <w:fldChar w:fldCharType="end"/>
+            </w:r>
+          </w:hyperlink>
+        </w:p>
+        <w:p>
+          <w:pPr>
+            <w:pStyle w:val="Verzeichnis3"/>
+            <w:tabs>
+              <w:tab w:val="right" w:leader="dot" w:pos="9019"/>
+            </w:tabs>
+            <w:rPr>
+              <w:rFonts w:eastAsiaTheme="minorEastAsia"/>
+              <w:noProof/>
+              <w:lang w:val="de-DE" w:eastAsia="de-DE"/>
+            </w:rPr>
+          </w:pPr>
+          <w:hyperlink w:anchor="_Toc104800473" w:history="1">
+            <w:r>
+              <w:rPr>
+                <w:rStyle w:val="Hyperlink"/>
+                <w:noProof/>
+              </w:rPr>
+              <w:t>6.2.3 Sentiment Analysis (Submenu 1)</w:t>
+            </w:r>
+            <w:r>
+              <w:rPr>
+                <w:noProof/>
+                <w:webHidden/>
+              </w:rPr>
+              <w:tab/>
+            </w:r>
+            <w:r>
+              <w:rPr>
+                <w:noProof/>
+                <w:webHidden/>
+              </w:rPr>
+              <w:fldChar w:fldCharType="begin"/>
+            </w:r>
+            <w:r>
+              <w:rPr>
+                <w:noProof/>
+                <w:webHidden/>
+              </w:rPr>
+              <w:instrText xml:space="preserve"> PAGEREF _Toc104800473 \h </w:instrText>
+            </w:r>
+            <w:r>
+              <w:rPr>
+                <w:noProof/>
+                <w:webHidden/>
+              </w:rPr>
+            </w:r>
+            <w:r>
+              <w:rPr>
+                <w:noProof/>
+                <w:webHidden/>
+              </w:rPr>
+              <w:fldChar w:fldCharType="separate"/>
+            </w:r>
+            <w:r>
+              <w:rPr>
+                <w:noProof/>
+                <w:webHidden/>
+              </w:rPr>
+              <w:t>14</w:t>
+            </w:r>
+            <w:r>
+              <w:rPr>
+                <w:noProof/>
+                <w:webHidden/>
+              </w:rPr>
+              <w:fldChar w:fldCharType="end"/>
+            </w:r>
+          </w:hyperlink>
+        </w:p>
+        <w:p>
+          <w:pPr>
+            <w:pStyle w:val="Verzeichnis3"/>
+            <w:tabs>
+              <w:tab w:val="right" w:leader="dot" w:pos="9019"/>
+            </w:tabs>
+            <w:rPr>
+              <w:rFonts w:eastAsiaTheme="minorEastAsia"/>
+              <w:noProof/>
+              <w:lang w:val="de-DE" w:eastAsia="de-DE"/>
+            </w:rPr>
+          </w:pPr>
+          <w:hyperlink w:anchor="_Toc104800474" w:history="1">
+            <w:r>
+              <w:rPr>
+                <w:rStyle w:val="Hyperlink"/>
+                <w:noProof/>
+              </w:rPr>
+              <w:t>6.2.4 Get Top 10 Users/Hashtags (Submenu 2)</w:t>
+            </w:r>
+            <w:r>
+              <w:rPr>
+                <w:noProof/>
+                <w:webHidden/>
+              </w:rPr>
+              <w:tab/>
+            </w:r>
+            <w:r>
+              <w:rPr>
+                <w:noProof/>
+                <w:webHidden/>
+              </w:rPr>
+              <w:fldChar w:fldCharType="begin"/>
+            </w:r>
+            <w:r>
+              <w:rPr>
+                <w:noProof/>
+                <w:webHidden/>
+              </w:rPr>
+              <w:instrText xml:space="preserve"> PAGEREF _Toc104800474 \h </w:instrText>
+            </w:r>
+            <w:r>
+              <w:rPr>
+                <w:noProof/>
+                <w:webHidden/>
+              </w:rPr>
+            </w:r>
+            <w:r>
+              <w:rPr>
+                <w:noProof/>
+                <w:webHidden/>
+              </w:rPr>
+              <w:fldChar w:fldCharType="separate"/>
+            </w:r>
+            <w:r>
+              <w:rPr>
+                <w:noProof/>
+                <w:webHidden/>
+              </w:rPr>
+              <w:t>15</w:t>
+            </w:r>
+            <w:r>
+              <w:rPr>
+                <w:noProof/>
+                <w:webHidden/>
+              </w:rPr>
+              <w:fldChar w:fldCharType="end"/>
+            </w:r>
+          </w:hyperlink>
+        </w:p>
+        <w:p>
+          <w:pPr>
+            <w:pStyle w:val="Verzeichnis3"/>
+            <w:tabs>
+              <w:tab w:val="right" w:leader="dot" w:pos="9019"/>
+            </w:tabs>
+            <w:rPr>
+              <w:rFonts w:eastAsiaTheme="minorEastAsia"/>
+              <w:noProof/>
+              <w:lang w:val="de-DE" w:eastAsia="de-DE"/>
+            </w:rPr>
+          </w:pPr>
+          <w:hyperlink w:anchor="_Toc104800475" w:history="1">
+            <w:r>
+              <w:rPr>
+                <w:rStyle w:val="Hyperlink"/>
+                <w:noProof/>
+              </w:rPr>
+              <w:t>6.2.5 Get Followers (Submenu 3)</w:t>
+            </w:r>
+            <w:r>
+              <w:rPr>
+                <w:noProof/>
+                <w:webHidden/>
+              </w:rPr>
+              <w:tab/>
+            </w:r>
+            <w:r>
+              <w:rPr>
+                <w:noProof/>
+                <w:webHidden/>
+              </w:rPr>
+              <w:fldChar w:fldCharType="begin"/>
+            </w:r>
+            <w:r>
+              <w:rPr>
+                <w:noProof/>
+                <w:webHidden/>
+              </w:rPr>
+              <w:instrText xml:space="preserve"> PAGEREF _Toc104800475 \h </w:instrText>
+            </w:r>
+            <w:r>
+              <w:rPr>
+                <w:noProof/>
+                <w:webHidden/>
+              </w:rPr>
+            </w:r>
+            <w:r>
+              <w:rPr>
+                <w:noProof/>
+                <w:webHidden/>
+              </w:rPr>
+              <w:fldChar w:fldCharType="separate"/>
+            </w:r>
+            <w:r>
+              <w:rPr>
+                <w:noProof/>
+                <w:webHidden/>
+              </w:rPr>
+              <w:t>16</w:t>
+            </w:r>
+            <w:r>
+              <w:rPr>
+                <w:noProof/>
+                <w:webHidden/>
+              </w:rPr>
+              <w:fldChar w:fldCharType="end"/>
+            </w:r>
+          </w:hyperlink>
+        </w:p>
+        <w:p>
+          <w:pPr>
+            <w:pStyle w:val="Verzeichnis3"/>
+            <w:tabs>
+              <w:tab w:val="right" w:leader="dot" w:pos="9019"/>
+            </w:tabs>
+            <w:rPr>
+              <w:rFonts w:eastAsiaTheme="minorEastAsia"/>
+              <w:noProof/>
+              <w:lang w:val="de-DE" w:eastAsia="de-DE"/>
+            </w:rPr>
+          </w:pPr>
+          <w:hyperlink w:anchor="_Toc104800476" w:history="1">
+            <w:r>
+              <w:rPr>
+                <w:rStyle w:val="Hyperlink"/>
+                <w:noProof/>
+              </w:rPr>
+              <w:t>6.2.6 Obtain tweets and profiles of followers of given twitter user (Submenu 4)</w:t>
+            </w:r>
+            <w:r>
+              <w:rPr>
+                <w:noProof/>
+                <w:webHidden/>
+              </w:rPr>
+              <w:tab/>
+            </w:r>
+            <w:r>
+              <w:rPr>
+                <w:noProof/>
+                <w:webHidden/>
+              </w:rPr>
+              <w:fldChar w:fldCharType="begin"/>
+            </w:r>
+            <w:r>
+              <w:rPr>
+                <w:noProof/>
+                <w:webHidden/>
+              </w:rPr>
+              <w:instrText xml:space="preserve"> PAGEREF _Toc104800476 \h </w:instrText>
+            </w:r>
+            <w:r>
+              <w:rPr>
+                <w:noProof/>
+                <w:webHidden/>
+              </w:rPr>
+            </w:r>
+            <w:r>
+              <w:rPr>
+                <w:noProof/>
+                <w:webHidden/>
+              </w:rPr>
+              <w:fldChar w:fldCharType="separate"/>
+            </w:r>
+            <w:r>
+              <w:rPr>
+                <w:noProof/>
+                <w:webHidden/>
+              </w:rPr>
+              <w:t>17</w:t>
+            </w:r>
+            <w:r>
+              <w:rPr>
+                <w:noProof/>
+                <w:webHidden/>
+              </w:rPr>
+              <w:fldChar w:fldCharType="end"/>
+            </w:r>
+          </w:hyperlink>
+        </w:p>
+        <w:p>
+          <w:pPr>
+            <w:pStyle w:val="Verzeichnis3"/>
+            <w:tabs>
+              <w:tab w:val="right" w:leader="dot" w:pos="9019"/>
+            </w:tabs>
+            <w:rPr>
+              <w:rFonts w:eastAsiaTheme="minorEastAsia"/>
+              <w:noProof/>
+              <w:lang w:val="de-DE" w:eastAsia="de-DE"/>
+            </w:rPr>
+          </w:pPr>
+          <w:hyperlink w:anchor="_Toc104800477" w:history="1">
+            <w:r>
+              <w:rPr>
+                <w:rStyle w:val="Hyperlink"/>
+                <w:noProof/>
+              </w:rPr>
+              <w:t>6.2.7 Change Topic</w:t>
+            </w:r>
+            <w:r>
+              <w:rPr>
+                <w:noProof/>
+                <w:webHidden/>
+              </w:rPr>
+              <w:tab/>
+            </w:r>
+            <w:r>
+              <w:rPr>
+                <w:noProof/>
+                <w:webHidden/>
+              </w:rPr>
+              <w:fldChar w:fldCharType="begin"/>
+            </w:r>
+            <w:r>
+              <w:rPr>
+                <w:noProof/>
+                <w:webHidden/>
+              </w:rPr>
+              <w:instrText xml:space="preserve"> PAGEREF _Toc104800477 \h </w:instrText>
             </w:r>
             <w:r>
               <w:rPr>
@@ -2483,7 +2763,7 @@
               <w:lang w:val="de-DE" w:eastAsia="de-DE"/>
             </w:rPr>
           </w:pPr>
-          <w:hyperlink w:anchor="_Toc104794354" w:history="1">
+          <w:hyperlink w:anchor="_Toc104800478" w:history="1">
             <w:r>
               <w:rPr>
                 <w:rStyle w:val="Hyperlink"/>
@@ -2504,6 +2784,92 @@
                 <w:rStyle w:val="Hyperlink"/>
                 <w:noProof/>
               </w:rPr>
+              <w:t>Results</w:t>
+            </w:r>
+            <w:r>
+              <w:rPr>
+                <w:noProof/>
+                <w:webHidden/>
+              </w:rPr>
+              <w:tab/>
+            </w:r>
+            <w:r>
+              <w:rPr>
+                <w:noProof/>
+                <w:webHidden/>
+              </w:rPr>
+              <w:fldChar w:fldCharType="begin"/>
+            </w:r>
+            <w:r>
+              <w:rPr>
+                <w:noProof/>
+                <w:webHidden/>
+              </w:rPr>
+              <w:instrText xml:space="preserve"> PAGEREF _Toc104800478 \h </w:instrText>
+            </w:r>
+            <w:r>
+              <w:rPr>
+                <w:noProof/>
+                <w:webHidden/>
+              </w:rPr>
+            </w:r>
+            <w:r>
+              <w:rPr>
+                <w:noProof/>
+                <w:webHidden/>
+              </w:rPr>
+              <w:fldChar w:fldCharType="separate"/>
+            </w:r>
+            <w:r>
+              <w:rPr>
+                <w:noProof/>
+                <w:webHidden/>
+              </w:rPr>
+              <w:t>19</w:t>
+            </w:r>
+            <w:r>
+              <w:rPr>
+                <w:noProof/>
+                <w:webHidden/>
+              </w:rPr>
+              <w:fldChar w:fldCharType="end"/>
+            </w:r>
+          </w:hyperlink>
+        </w:p>
+        <w:p>
+          <w:pPr>
+            <w:pStyle w:val="Verzeichnis1"/>
+            <w:tabs>
+              <w:tab w:val="left" w:pos="440"/>
+              <w:tab w:val="right" w:leader="dot" w:pos="9019"/>
+            </w:tabs>
+            <w:rPr>
+              <w:rFonts w:eastAsiaTheme="minorEastAsia"/>
+              <w:noProof/>
+              <w:lang w:val="de-DE" w:eastAsia="de-DE"/>
+            </w:rPr>
+          </w:pPr>
+          <w:hyperlink w:anchor="_Toc104800479" w:history="1">
+            <w:r>
+              <w:rPr>
+                <w:rStyle w:val="Hyperlink"/>
+                <w:noProof/>
+              </w:rPr>
+              <w:t>8.</w:t>
+            </w:r>
+            <w:r>
+              <w:rPr>
+                <w:rFonts w:eastAsiaTheme="minorEastAsia"/>
+                <w:noProof/>
+                <w:lang w:val="de-DE" w:eastAsia="de-DE"/>
+              </w:rPr>
+              <w:tab/>
+            </w:r>
+            <w:r>
+              <w:rPr>
+                <w:rStyle w:val="Hyperlink"/>
+                <w:noProof/>
+              </w:rPr>
               <w:t>Source Code / Instructions</w:t>
             </w:r>
             <w:r>
@@ -2525,7 +2891,7 @@
                 <w:noProof/>
                 <w:webHidden/>
               </w:rPr>
-              <w:instrText xml:space="preserve"> PAGEREF _Toc104794354 \h </w:instrText>
+              <w:instrText xml:space="preserve"> PAGEREF _Toc104800479 \h </w:instrText>
             </w:r>
             <w:r>
               <w:rPr>
@@ -2545,7 +2911,7 @@
                 <w:noProof/>
                 <w:webHidden/>
               </w:rPr>
-              <w:t>18</w:t>
+              <w:t>19</w:t>
             </w:r>
             <w:r>
               <w:rPr>
@@ -2568,7 +2934,7 @@
               <w:lang w:val="de-DE" w:eastAsia="de-DE"/>
             </w:rPr>
           </w:pPr>
-          <w:hyperlink w:anchor="_Toc104794355" w:history="1">
+          <w:hyperlink w:anchor="_Toc104800480" w:history="1">
             <w:r>
               <w:rPr>
                 <w:rStyle w:val="Hyperlink"/>
@@ -2595,7 +2961,7 @@
                 <w:noProof/>
                 <w:webHidden/>
               </w:rPr>
-              <w:instrText xml:space="preserve"> PAGEREF _Toc104794355 \h </w:instrText>
+              <w:instrText xml:space="preserve"> PAGEREF _Toc104800480 \h </w:instrText>
             </w:r>
             <w:r>
               <w:rPr>
@@ -2615,7 +2981,7 @@
                 <w:noProof/>
                 <w:webHidden/>
               </w:rPr>
-              <w:t>19</w:t>
+              <w:t>20</w:t>
             </w:r>
             <w:r>
               <w:rPr>
@@ -2638,7 +3004,7 @@
               <w:lang w:val="de-DE" w:eastAsia="de-DE"/>
             </w:rPr>
           </w:pPr>
-          <w:hyperlink w:anchor="_Toc104794356" w:history="1">
+          <w:hyperlink w:anchor="_Toc104800481" w:history="1">
             <w:r>
               <w:rPr>
                 <w:rStyle w:val="Hyperlink"/>
@@ -2665,7 +3031,7 @@
                 <w:noProof/>
                 <w:webHidden/>
               </w:rPr>
-              <w:instrText xml:space="preserve"> PAGEREF _Toc104794356 \h </w:instrText>
+              <w:instrText xml:space="preserve"> PAGEREF _Toc104800481 \h </w:instrText>
             </w:r>
             <w:r>
               <w:rPr>
@@ -2685,7 +3051,7 @@
                 <w:noProof/>
                 <w:webHidden/>
               </w:rPr>
-              <w:t>20</w:t>
+              <w:t>21</w:t>
             </w:r>
             <w:r>
               <w:rPr>
@@ -2708,7 +3074,7 @@
               <w:lang w:val="de-DE" w:eastAsia="de-DE"/>
             </w:rPr>
           </w:pPr>
-          <w:hyperlink w:anchor="_Toc104794357" w:history="1">
+          <w:hyperlink w:anchor="_Toc104800482" w:history="1">
             <w:r>
               <w:rPr>
                 <w:rStyle w:val="Hyperlink"/>
@@ -2735,7 +3101,7 @@
                 <w:noProof/>
                 <w:webHidden/>
               </w:rPr>
-              <w:instrText xml:space="preserve"> PAGEREF _Toc104794357 \h </w:instrText>
+              <w:instrText xml:space="preserve"> PAGEREF _Toc104800482 \h </w:instrText>
             </w:r>
             <w:r>
               <w:rPr>
@@ -2755,7 +3121,7 @@
                 <w:noProof/>
                 <w:webHidden/>
               </w:rPr>
-              <w:t>23</w:t>
+              <w:t>24</w:t>
             </w:r>
             <w:r>
               <w:rPr>
@@ -2791,7 +3157,7 @@
         </w:numPr>
       </w:pPr>
       <w:bookmarkStart w:id="0" w:name="_The_Project"/>
-      <w:bookmarkStart w:id="1" w:name="_Toc104794332"/>
+      <w:bookmarkStart w:id="1" w:name="_Toc104800452"/>
       <w:bookmarkEnd w:id="0"/>
       <w:r>
         <w:lastRenderedPageBreak/>
@@ -2856,6 +3222,9 @@
       <w:r>
         <w:t>Class diagram</w:t>
       </w:r>
+      <w:r>
+        <w:t xml:space="preserve"> </w:t>
+      </w:r>
     </w:p>
     <w:p>
       <w:pPr>
@@ -2867,7 +3236,10 @@
         <w:jc w:val="both"/>
       </w:pPr>
       <w:r>
-        <w:t>Program Sequence (flowcharts)</w:t>
+        <w:t xml:space="preserve">Listing of necessary functions for </w:t>
+      </w:r>
+      <w:r>
+        <w:t>each Task</w:t>
       </w:r>
     </w:p>
     <w:p>
@@ -2880,7 +3252,7 @@
         <w:jc w:val="both"/>
       </w:pPr>
       <w:r>
-        <w:t>Listing of necessary functions for given problem</w:t>
+        <w:t>Program Sequence (flowcharts)</w:t>
       </w:r>
     </w:p>
     <w:p>
@@ -2913,7 +3285,7 @@
         </w:numPr>
       </w:pPr>
       <w:bookmarkStart w:id="2" w:name="_The_Project_1"/>
-      <w:bookmarkStart w:id="3" w:name="_Toc104794333"/>
+      <w:bookmarkStart w:id="3" w:name="_Toc104800453"/>
       <w:bookmarkEnd w:id="2"/>
       <w:r>
         <w:t>The Proje</w:t>
@@ -2989,7 +3361,7 @@
           <w:numId w:val="2"/>
         </w:numPr>
       </w:pPr>
-      <w:bookmarkStart w:id="8" w:name="_Toc104794334"/>
+      <w:bookmarkStart w:id="8" w:name="_Toc104800454"/>
       <w:r>
         <w:lastRenderedPageBreak/>
         <w:t>Tools</w:t>
@@ -3003,7 +3375,7 @@
       <w:pPr>
         <w:pStyle w:val="berschrift2"/>
       </w:pPr>
-      <w:bookmarkStart w:id="9" w:name="_Toc104794335"/>
+      <w:bookmarkStart w:id="9" w:name="_Toc104800455"/>
       <w:r>
         <w:t>3.1 Setup / Tools</w:t>
       </w:r>
@@ -3096,7 +3468,7 @@
       <w:pPr>
         <w:pStyle w:val="berschrift2"/>
       </w:pPr>
-      <w:bookmarkStart w:id="10" w:name="_Toc104794336"/>
+      <w:bookmarkStart w:id="10" w:name="_Toc104800456"/>
       <w:r>
         <w:t>3.2 Modules</w:t>
       </w:r>
@@ -3435,7 +3807,7 @@
         <w:pStyle w:val="berschrift2"/>
       </w:pPr>
       <w:bookmarkStart w:id="12" w:name="_3.3_Data_Structures"/>
-      <w:bookmarkStart w:id="13" w:name="_Toc104794337"/>
+      <w:bookmarkStart w:id="13" w:name="_Toc104800457"/>
       <w:bookmarkEnd w:id="12"/>
       <w:r>
         <w:t>3.3 Data Structures</w:t>
@@ -3942,7 +4314,7 @@
       <w:pPr>
         <w:pStyle w:val="berschrift2"/>
       </w:pPr>
-      <w:bookmarkStart w:id="14" w:name="_Toc104794338"/>
+      <w:bookmarkStart w:id="14" w:name="_Toc104800458"/>
       <w:r>
         <w:t>3.</w:t>
       </w:r>
@@ -3988,7 +4360,7 @@
       <w:pPr>
         <w:pStyle w:val="berschrift2"/>
       </w:pPr>
-      <w:bookmarkStart w:id="15" w:name="_Toc104794339"/>
+      <w:bookmarkStart w:id="15" w:name="_Toc104800459"/>
       <w:r>
         <w:t xml:space="preserve">3.5 </w:t>
       </w:r>
@@ -4060,12 +4432,14 @@
           <w:numId w:val="2"/>
         </w:numPr>
       </w:pPr>
-      <w:bookmarkStart w:id="16" w:name="_Toc104794340"/>
+      <w:bookmarkStart w:id="16" w:name="_Class_Diagram"/>
+      <w:bookmarkStart w:id="17" w:name="_Toc104800460"/>
+      <w:bookmarkEnd w:id="16"/>
       <w:r>
         <w:lastRenderedPageBreak/>
         <w:t>Class Diagram</w:t>
       </w:r>
-      <w:bookmarkEnd w:id="16"/>
+      <w:bookmarkEnd w:id="17"/>
     </w:p>
     <w:p>
       <w:pPr>
@@ -4292,21 +4666,648 @@
           <w:ilvl w:val="0"/>
           <w:numId w:val="2"/>
         </w:numPr>
-      </w:pPr>
-      <w:bookmarkStart w:id="17" w:name="_Toc104794341"/>
+        <w:jc w:val="both"/>
+      </w:pPr>
+      <w:bookmarkStart w:id="18" w:name="_Toc104800461"/>
+      <w:r>
+        <w:lastRenderedPageBreak/>
+        <w:t>Listing of necessary functions for each Task</w:t>
+      </w:r>
+      <w:bookmarkEnd w:id="18"/>
+    </w:p>
+    <w:p>
+      <w:pPr>
+        <w:jc w:val="both"/>
+      </w:pPr>
+      <w:r>
+        <w:t xml:space="preserve">For better understanding I recommend to first read </w:t>
+      </w:r>
+      <w:hyperlink w:anchor="_Class_Diagram" w:history="1">
+        <w:r>
+          <w:rPr>
+            <w:rStyle w:val="Hyperlink"/>
+          </w:rPr>
+          <w:t>4. Class Diagram</w:t>
+        </w:r>
+      </w:hyperlink>
+      <w:r>
+        <w:t xml:space="preserve"> to get a clear view of the available classes/modules and their functionality. In following subchapters for each Task – Task 1 to Task 4 described in </w:t>
+      </w:r>
+      <w:hyperlink w:anchor="_The_Project_1" w:history="1">
+        <w:r>
+          <w:rPr>
+            <w:rStyle w:val="Hyperlink"/>
+          </w:rPr>
+          <w:t>2. The Project</w:t>
+        </w:r>
+      </w:hyperlink>
+      <w:r>
+        <w:t xml:space="preserve"> – the methods to fulfill this task are listed and described briefly.</w:t>
+      </w:r>
+      <w:r>
+        <w:t xml:space="preserve"> How the DataFrames are loaded from csv file or fetched with the twitterclient is documented in </w:t>
+      </w:r>
+      <w:hyperlink w:anchor="_6.1_Logic_behind" w:history="1">
+        <w:r>
+          <w:rPr>
+            <w:rStyle w:val="Hyperlink"/>
+          </w:rPr>
+          <w:t>6.1 Logic behind getting DataFrames</w:t>
+        </w:r>
+      </w:hyperlink>
+      <w:r>
+        <w:t>.</w:t>
+      </w:r>
+      <w:r>
+        <w:t xml:space="preserve"> For loading from csv file the DataProcessing methods </w:t>
+      </w:r>
+      <w:r>
+        <w:rPr>
+          <w:i/>
+        </w:rPr>
+        <w:t>get_{dataframe}_df()</w:t>
+      </w:r>
+      <w:r>
+        <w:rPr>
+          <w:i/>
+        </w:rPr>
+        <w:t xml:space="preserve"> </w:t>
+      </w:r>
+      <w:r>
+        <w:t xml:space="preserve">are needed and if not already stored as csv file the twitterclient methods </w:t>
+      </w:r>
+      <w:r>
+        <w:rPr>
+          <w:i/>
+        </w:rPr>
+        <w:t xml:space="preserve">fetch_{dataframe}() </w:t>
+      </w:r>
+      <w:r>
+        <w:t xml:space="preserve">are needed. For </w:t>
+      </w:r>
+      <w:r>
+        <w:rPr>
+          <w:i/>
+        </w:rPr>
+        <w:t>{</w:t>
+      </w:r>
+      <w:r>
+        <w:rPr>
+          <w:i/>
+        </w:rPr>
+        <w:t>dataframe</w:t>
+      </w:r>
+      <w:r>
+        <w:rPr>
+          <w:i/>
+        </w:rPr>
+        <w:t>}</w:t>
+      </w:r>
+      <w:r>
+        <w:rPr>
+          <w:i/>
+        </w:rPr>
+        <w:t xml:space="preserve"> </w:t>
+      </w:r>
+      <w:r>
+        <w:t xml:space="preserve">there are four options: </w:t>
+      </w:r>
+      <w:r>
+        <w:rPr>
+          <w:i/>
+        </w:rPr>
+        <w:t>tweets</w:t>
+      </w:r>
+      <w:r>
+        <w:t>,</w:t>
+      </w:r>
+      <w:r>
+        <w:rPr>
+          <w:i/>
+        </w:rPr>
+        <w:t xml:space="preserve"> user</w:t>
+      </w:r>
+      <w:r>
+        <w:t>,</w:t>
+      </w:r>
+      <w:r>
+        <w:rPr>
+          <w:i/>
+        </w:rPr>
+        <w:t xml:space="preserve"> followers </w:t>
+      </w:r>
+      <w:r>
+        <w:t xml:space="preserve">and </w:t>
+      </w:r>
+      <w:r>
+        <w:rPr>
+          <w:i/>
+        </w:rPr>
+        <w:t>followers_tweets</w:t>
+      </w:r>
+      <w:r>
+        <w:t>.</w:t>
+      </w:r>
+    </w:p>
+    <w:p>
+      <w:pPr>
+        <w:jc w:val="both"/>
+      </w:pPr>
+      <w:r>
+        <w:rPr>
+          <w:b/>
+          <w:bCs/>
+          <w:color w:val="FF0000"/>
+          <w:u w:val="single"/>
+        </w:rPr>
+        <w:t>!</w:t>
+      </w:r>
+      <w:r>
+        <w:rPr>
+          <w:b/>
+          <w:bCs/>
+          <w:color w:val="FF0000"/>
+          <w:u w:val="single"/>
+        </w:rPr>
+        <w:t xml:space="preserve"> </w:t>
+      </w:r>
+      <w:r>
+        <w:rPr>
+          <w:b/>
+          <w:bCs/>
+          <w:u w:val="single"/>
+        </w:rPr>
+        <w:t>Annotation:</w:t>
+      </w:r>
+      <w:r>
+        <w:t xml:space="preserve"> As those functions are also commented in code with docstrings, the documentation of each method is documented with ‘</w:t>
+      </w:r>
+      <w:r>
+        <w:rPr>
+          <w:i/>
+        </w:rPr>
+        <w:t>pydoc</w:t>
+      </w:r>
+      <w:r>
+        <w:t>’ and stored at ‘</w:t>
+      </w:r>
+      <w:r>
+        <w:rPr>
+          <w:i/>
+        </w:rPr>
+        <w:t>docs/</w:t>
+      </w:r>
+      <w:r>
+        <w:rPr>
+          <w:i/>
+        </w:rPr>
+        <w:t>CodeDocumentation</w:t>
+      </w:r>
+      <w:r>
+        <w:t>’</w:t>
+      </w:r>
+      <w:r>
+        <w:t xml:space="preserve"> whereas following subchapter only describe the relation between those functions and which methods are needed for which task.</w:t>
+      </w:r>
+    </w:p>
+    <w:p>
+      <w:pPr>
+        <w:pStyle w:val="berschrift2"/>
+      </w:pPr>
+      <w:bookmarkStart w:id="19" w:name="_Toc104800462"/>
+      <w:r>
+        <w:t>5.1 Methods for Task 1</w:t>
+      </w:r>
+      <w:bookmarkEnd w:id="19"/>
+    </w:p>
+    <w:p>
+      <w:pPr>
+        <w:jc w:val="both"/>
+      </w:pPr>
+      <w:r>
+        <w:t xml:space="preserve">For </w:t>
+      </w:r>
+      <w:hyperlink w:anchor="Task1" w:history="1">
+        <w:r>
+          <w:rPr>
+            <w:rStyle w:val="Hyperlink"/>
+          </w:rPr>
+          <w:t>Task 1</w:t>
+        </w:r>
+      </w:hyperlink>
+      <w:r>
+        <w:t xml:space="preserve">, the derivement of the sentiment of each tweet, </w:t>
+      </w:r>
+      <w:r>
+        <w:t xml:space="preserve">solely the class </w:t>
+      </w:r>
+      <w:r>
+        <w:rPr>
+          <w:i/>
+        </w:rPr>
+        <w:t>Sentimentanalysis</w:t>
+      </w:r>
+      <w:r>
+        <w:t xml:space="preserve"> is responsible. This class firstly gets all tweets as list in the constructor (in python __init__() function) and offers the method </w:t>
+      </w:r>
+      <w:r>
+        <w:rPr>
+          <w:i/>
+        </w:rPr>
+        <w:t>analyse_all_tweets()</w:t>
+      </w:r>
+      <w:r>
+        <w:t xml:space="preserve"> which analyses those tweets with the ‘</w:t>
+      </w:r>
+      <w:r>
+        <w:rPr>
+          <w:i/>
+        </w:rPr>
+        <w:t>textblob</w:t>
+      </w:r>
+      <w:r>
+        <w:rPr>
+          <w:i/>
+        </w:rPr>
+        <w:t xml:space="preserve">’ </w:t>
+      </w:r>
+      <w:r>
+        <w:t>library</w:t>
+      </w:r>
+      <w:r>
+        <w:t xml:space="preserve"> and returns their polarity also as list. This entirely fulfills Task 1 already as the User no can browse through the dataframe tweets including their polarity. Moreover, it is possible to analyse only a single tweet the user entered with the method </w:t>
+      </w:r>
+      <w:r>
+        <w:rPr>
+          <w:i/>
+        </w:rPr>
+        <w:t>analyse_single_tweet()</w:t>
+      </w:r>
+      <w:r>
+        <w:t xml:space="preserve"> doing exactly the same as the method for analysing all tweets but only for one tweet. Additionally the user can the average polarity with the </w:t>
+      </w:r>
+      <w:r>
+        <w:rPr>
+          <w:i/>
+        </w:rPr>
+        <w:t>get_avg_polarity()</w:t>
+      </w:r>
+      <w:r>
+        <w:t xml:space="preserve"> method which returns the average/mean polarity of the tweets in the acquired dataset. The last method </w:t>
+      </w:r>
+      <w:r>
+        <w:rPr>
+          <w:i/>
+        </w:rPr>
+        <w:t>get_most_used_words()</w:t>
+      </w:r>
+      <w:r>
+        <w:t>, kind of extra bonus for this Task, creates a wordcloud</w:t>
+      </w:r>
+      <w:r>
+        <w:rPr>
+          <w:vertAlign w:val="superscript"/>
+        </w:rPr>
+        <w:t xml:space="preserve"> </w:t>
+      </w:r>
+      <w:r>
+        <w:t>with the officials twitterlogo mask of the 30 most used words and shows it the user.</w:t>
+      </w:r>
+    </w:p>
+    <w:p>
+      <w:pPr>
+        <w:pStyle w:val="berschrift2"/>
+      </w:pPr>
+      <w:bookmarkStart w:id="20" w:name="_Toc104800463"/>
+      <w:r>
+        <w:t>5.2 Methods for Task 2</w:t>
+      </w:r>
+      <w:bookmarkEnd w:id="20"/>
+    </w:p>
+    <w:p>
+      <w:pPr>
+        <w:jc w:val="both"/>
+        <w:rPr>
+          <w:iCs/>
+        </w:rPr>
+      </w:pPr>
+      <w:r>
+        <w:rPr>
+          <w:iCs/>
+        </w:rPr>
+        <w:t>After the required DataFrame is loaded (</w:t>
+      </w:r>
+      <w:hyperlink w:anchor="_6.1_Logic_behind" w:history="1">
+        <w:r>
+          <w:rPr>
+            <w:rStyle w:val="Hyperlink"/>
+            <w:iCs/>
+          </w:rPr>
+          <w:t>see 6.1 Logi</w:t>
+        </w:r>
+        <w:r>
+          <w:rPr>
+            <w:rStyle w:val="Hyperlink"/>
+            <w:iCs/>
+          </w:rPr>
+          <w:t>c</w:t>
+        </w:r>
+        <w:r>
+          <w:rPr>
+            <w:rStyle w:val="Hyperlink"/>
+            <w:iCs/>
+          </w:rPr>
+          <w:t>BehindGettingDataFrames</w:t>
+        </w:r>
+      </w:hyperlink>
+      <w:r>
+        <w:rPr>
+          <w:iCs/>
+        </w:rPr>
+        <w:t>)</w:t>
+      </w:r>
+      <w:r>
+        <w:rPr>
+          <w:iCs/>
+        </w:rPr>
+        <w:t xml:space="preserve"> </w:t>
+      </w:r>
+      <w:hyperlink w:anchor="Task2" w:history="1">
+        <w:r>
+          <w:rPr>
+            <w:rStyle w:val="Hyperlink"/>
+            <w:iCs/>
+          </w:rPr>
+          <w:t>Task 2</w:t>
+        </w:r>
+      </w:hyperlink>
+      <w:r>
+        <w:rPr>
+          <w:iCs/>
+        </w:rPr>
+        <w:t xml:space="preserve"> </w:t>
+      </w:r>
+      <w:r>
+        <w:rPr>
+          <w:iCs/>
+        </w:rPr>
+        <w:t xml:space="preserve">, getting the top 10 most used hashtags and 10 most users based on their number of tweets in the acquired dataset, can be fulfilled. This is done by leveraging the </w:t>
+      </w:r>
+      <w:r>
+        <w:rPr>
+          <w:i/>
+          <w:iCs/>
+        </w:rPr>
+        <w:t>DataProcessing</w:t>
+      </w:r>
+      <w:r>
+        <w:rPr>
+          <w:iCs/>
+        </w:rPr>
+        <w:t xml:space="preserve"> class and using the methods </w:t>
+      </w:r>
+      <w:r>
+        <w:rPr>
+          <w:i/>
+          <w:iCs/>
+        </w:rPr>
+        <w:t>get_top_10_hashtags()</w:t>
+      </w:r>
+      <w:r>
+        <w:rPr>
+          <w:iCs/>
+        </w:rPr>
+        <w:t xml:space="preserve"> and </w:t>
+      </w:r>
+      <w:r>
+        <w:rPr>
+          <w:i/>
+          <w:iCs/>
+        </w:rPr>
+        <w:t>get_top_10_users()</w:t>
+      </w:r>
+      <w:r>
+        <w:rPr>
+          <w:iCs/>
+        </w:rPr>
+        <w:t xml:space="preserve"> which are returning the 10 most used hashtags/users.</w:t>
+      </w:r>
+    </w:p>
+    <w:p>
+      <w:pPr>
+        <w:pStyle w:val="berschrift2"/>
+      </w:pPr>
+      <w:bookmarkStart w:id="21" w:name="_Toc104800464"/>
+      <w:r>
+        <w:t>5.3 Methods for Task 3</w:t>
+      </w:r>
+      <w:bookmarkEnd w:id="21"/>
+    </w:p>
+    <w:p>
+      <w:pPr>
+        <w:rPr>
+          <w:u w:val="double"/>
+        </w:rPr>
+      </w:pPr>
+      <w:r>
+        <w:t xml:space="preserve">For </w:t>
+      </w:r>
+      <w:hyperlink w:anchor="Task3" w:history="1">
+        <w:r>
+          <w:rPr>
+            <w:rStyle w:val="Hyperlink"/>
+          </w:rPr>
+          <w:t>Task 3</w:t>
+        </w:r>
+      </w:hyperlink>
+      <w:r>
+        <w:t xml:space="preserve">, getting the followers of a given user, only loading of the correct </w:t>
+      </w:r>
+      <w:r>
+        <w:rPr>
+          <w:i/>
+        </w:rPr>
+        <w:t xml:space="preserve">followers </w:t>
+      </w:r>
+      <w:r>
+        <w:t xml:space="preserve">DataFrame is needed reading the csv file into a member variable of type pandas.DataFrame. Alternatively if the corresponding csv file does not exist yet, the twitterclient method </w:t>
+      </w:r>
+      <w:r>
+        <w:rPr>
+          <w:i/>
+        </w:rPr>
+        <w:t xml:space="preserve">fetch_followers(userid) </w:t>
+      </w:r>
+      <w:r>
+        <w:t xml:space="preserve">is called, where for a given userid the followers are fetched and returned as pandas DataFrame. This decision whether to load from csv file or fetching with the twitterclient is done within the method </w:t>
+      </w:r>
+      <w:r>
+        <w:rPr>
+          <w:i/>
+        </w:rPr>
+        <w:t>get_followers_df()</w:t>
+      </w:r>
+      <w:r>
+        <w:t xml:space="preserve"> of the </w:t>
+      </w:r>
+      <w:r>
+        <w:rPr>
+          <w:i/>
+          <w:u w:val="double"/>
+        </w:rPr>
+        <w:t xml:space="preserve">DataProcessing </w:t>
+      </w:r>
+      <w:r>
+        <w:rPr>
+          <w:u w:val="double"/>
+        </w:rPr>
+        <w:t>class.</w:t>
+      </w:r>
+    </w:p>
+    <w:p>
+      <w:pPr>
+        <w:pStyle w:val="berschrift2"/>
+      </w:pPr>
+      <w:bookmarkStart w:id="22" w:name="_Toc104800465"/>
+      <w:r>
+        <w:t>5.4 Methods for Task 4</w:t>
+      </w:r>
+      <w:bookmarkEnd w:id="22"/>
+    </w:p>
+    <w:p>
+      <w:pPr>
+        <w:jc w:val="both"/>
+        <w:rPr>
+          <w:u w:val="double"/>
+        </w:rPr>
+      </w:pPr>
+      <w:r>
+        <w:t xml:space="preserve">For </w:t>
+      </w:r>
+      <w:hyperlink w:anchor="Task4" w:history="1">
+        <w:r>
+          <w:rPr>
+            <w:rStyle w:val="Hyperlink"/>
+          </w:rPr>
+          <w:t xml:space="preserve">Task </w:t>
+        </w:r>
+        <w:r>
+          <w:rPr>
+            <w:rStyle w:val="Hyperlink"/>
+          </w:rPr>
+          <w:t>4</w:t>
+        </w:r>
+      </w:hyperlink>
+      <w:r>
+        <w:t xml:space="preserve">, </w:t>
+      </w:r>
+      <w:r>
+        <w:t>obtaining</w:t>
+      </w:r>
+      <w:r>
+        <w:t xml:space="preserve"> the tweets and profiles of all followers of </w:t>
+      </w:r>
+      <w:r>
+        <w:t>given</w:t>
+      </w:r>
+      <w:r>
+        <w:t xml:space="preserve"> user</w:t>
+      </w:r>
+      <w:r>
+        <w:t xml:space="preserve">, only loading of the correct </w:t>
+      </w:r>
+      <w:r>
+        <w:rPr>
+          <w:i/>
+        </w:rPr>
+        <w:t>followers_tweets</w:t>
+      </w:r>
+      <w:r>
+        <w:rPr>
+          <w:i/>
+        </w:rPr>
+        <w:t xml:space="preserve"> </w:t>
+      </w:r>
+      <w:r>
+        <w:t>DataFrame is need. This is either done by reading the corresponding cs</w:t>
+      </w:r>
+      <w:r>
+        <w:t xml:space="preserve">v file or fetching the data with the twitterclient method </w:t>
+      </w:r>
+      <w:r>
+        <w:rPr>
+          <w:i/>
+        </w:rPr>
+        <w:t>fetch_tweets_of_followers(followerids)</w:t>
+      </w:r>
+      <w:r>
+        <w:t xml:space="preserve"> which returns a pandas DataFrame of tweets for given followerids of the given user. Afterwards it is stored into a member variable of type pandas.DataFrame of the </w:t>
+      </w:r>
+      <w:r>
+        <w:rPr>
+          <w:i/>
+          <w:u w:val="double"/>
+        </w:rPr>
+        <w:t>DataProcessing</w:t>
+      </w:r>
+      <w:r>
+        <w:rPr>
+          <w:u w:val="double"/>
+        </w:rPr>
+        <w:t xml:space="preserve"> class and </w:t>
+      </w:r>
+      <w:r>
+        <w:rPr>
+          <w:u w:val="double"/>
+        </w:rPr>
+        <w:t>subsequently</w:t>
+      </w:r>
+      <w:r>
+        <w:rPr>
+          <w:u w:val="double"/>
+        </w:rPr>
+        <w:t xml:space="preserve"> printed out </w:t>
+      </w:r>
+      <w:r>
+        <w:rPr>
+          <w:u w:val="double"/>
+        </w:rPr>
+        <w:t xml:space="preserve">on the command line </w:t>
+      </w:r>
+      <w:r>
+        <w:rPr>
+          <w:u w:val="double"/>
+        </w:rPr>
+        <w:t>to the user.</w:t>
+      </w:r>
+      <w:r>
+        <w:br w:type="page"/>
+      </w:r>
+    </w:p>
+    <w:p>
+      <w:pPr>
+        <w:pStyle w:val="berschrift1"/>
+        <w:numPr>
+          <w:ilvl w:val="0"/>
+          <w:numId w:val="2"/>
+        </w:numPr>
+      </w:pPr>
+      <w:bookmarkStart w:id="23" w:name="_Toc104800466"/>
       <w:r>
         <w:lastRenderedPageBreak/>
         <w:t>Program Sequence</w:t>
       </w:r>
-      <w:bookmarkEnd w:id="17"/>
+      <w:bookmarkEnd w:id="23"/>
     </w:p>
     <w:p>
       <w:pPr>
         <w:pStyle w:val="berschrift2"/>
       </w:pPr>
-      <w:bookmarkStart w:id="18" w:name="_Toc104794342"/>
-      <w:r>
-        <w:t>5</w:t>
+      <w:bookmarkStart w:id="24" w:name="_Toc104800467"/>
+      <w:bookmarkStart w:id="25" w:name="_6.1_Logic_behind"/>
+      <w:bookmarkEnd w:id="25"/>
+      <w:r>
+        <w:t>6</w:t>
       </w:r>
       <w:r>
         <w:t>.</w:t>
@@ -4320,7 +5321,7 @@
       <w:r>
         <w:t>DataFrames</w:t>
       </w:r>
-      <w:bookmarkEnd w:id="18"/>
+      <w:bookmarkEnd w:id="24"/>
     </w:p>
     <w:p>
       <w:pPr>
@@ -4454,13 +5455,16 @@
       <w:pPr>
         <w:pStyle w:val="berschrift3"/>
       </w:pPr>
-      <w:bookmarkStart w:id="19" w:name="_5.1.1_DataFrame_Type"/>
-      <w:bookmarkStart w:id="20" w:name="_Toc104794343"/>
-      <w:bookmarkEnd w:id="19"/>
-      <w:r>
-        <w:t>5.1.1 DataFrame Type 1</w:t>
-      </w:r>
-      <w:bookmarkEnd w:id="20"/>
+      <w:bookmarkStart w:id="26" w:name="_5.1.1_DataFrame_Type"/>
+      <w:bookmarkStart w:id="27" w:name="_Toc104800468"/>
+      <w:bookmarkEnd w:id="26"/>
+      <w:r>
+        <w:t>6</w:t>
+      </w:r>
+      <w:r>
+        <w:t>.1.1 DataFrame Type 1</w:t>
+      </w:r>
+      <w:bookmarkEnd w:id="27"/>
     </w:p>
     <w:p>
       <w:pPr>
@@ -4574,11 +5578,14 @@
       <w:pPr>
         <w:pStyle w:val="berschrift3"/>
       </w:pPr>
-      <w:bookmarkStart w:id="21" w:name="_Toc104794344"/>
-      <w:r>
-        <w:t>5.1.2 DataFrame Type 2</w:t>
-      </w:r>
-      <w:bookmarkEnd w:id="21"/>
+      <w:bookmarkStart w:id="28" w:name="_Toc104800469"/>
+      <w:r>
+        <w:t>6</w:t>
+      </w:r>
+      <w:r>
+        <w:t>.1.2 DataFrame Type 2</w:t>
+      </w:r>
+      <w:bookmarkEnd w:id="28"/>
     </w:p>
     <w:p>
       <w:pPr>
@@ -4688,10 +5695,10 @@
       <w:pPr>
         <w:pStyle w:val="berschrift2"/>
       </w:pPr>
-      <w:bookmarkStart w:id="22" w:name="_Toc104794345"/>
+      <w:bookmarkStart w:id="29" w:name="_Toc104800470"/>
       <w:r>
         <w:lastRenderedPageBreak/>
-        <w:t>5</w:t>
+        <w:t>6</w:t>
       </w:r>
       <w:r>
         <w:t>.</w:t>
@@ -4702,15 +5709,15 @@
       <w:r>
         <w:t xml:space="preserve"> Menu</w:t>
       </w:r>
-      <w:bookmarkEnd w:id="22"/>
+      <w:bookmarkEnd w:id="29"/>
     </w:p>
     <w:p>
       <w:pPr>
         <w:pStyle w:val="berschrift3"/>
       </w:pPr>
-      <w:bookmarkStart w:id="23" w:name="_Toc104794346"/>
-      <w:r>
-        <w:t>5</w:t>
+      <w:bookmarkStart w:id="30" w:name="_Toc104800471"/>
+      <w:r>
+        <w:t>6</w:t>
       </w:r>
       <w:r>
         <w:t>.</w:t>
@@ -4727,7 +5734,7 @@
       <w:r>
         <w:t xml:space="preserve"> Main Menu</w:t>
       </w:r>
-      <w:bookmarkEnd w:id="23"/>
+      <w:bookmarkEnd w:id="30"/>
     </w:p>
     <w:p>
       <w:r>
@@ -6009,12 +7016,12 @@
       <w:pPr>
         <w:pStyle w:val="berschrift3"/>
       </w:pPr>
-      <w:bookmarkStart w:id="24" w:name="_5.2.2_Browse_Tweets/Users"/>
-      <w:bookmarkStart w:id="25" w:name="_Toc104794347"/>
-      <w:bookmarkEnd w:id="24"/>
+      <w:bookmarkStart w:id="31" w:name="_5.2.2_Browse_Tweets/Users"/>
+      <w:bookmarkStart w:id="32" w:name="_Toc104800472"/>
+      <w:bookmarkEnd w:id="31"/>
       <w:r>
         <w:lastRenderedPageBreak/>
-        <w:t>5</w:t>
+        <w:t>6</w:t>
       </w:r>
       <w:r>
         <w:t>.</w:t>
@@ -6031,7 +7038,7 @@
       <w:r>
         <w:t xml:space="preserve"> Browse Tweets/Users (Submenu 0)</w:t>
       </w:r>
-      <w:bookmarkEnd w:id="25"/>
+      <w:bookmarkEnd w:id="32"/>
     </w:p>
     <w:p>
       <w:pPr>
@@ -6122,12 +7129,12 @@
       <w:pPr>
         <w:pStyle w:val="berschrift3"/>
       </w:pPr>
-      <w:bookmarkStart w:id="26" w:name="_5.2.3_Sentiment_Analysis"/>
-      <w:bookmarkStart w:id="27" w:name="_Toc104794348"/>
-      <w:bookmarkEnd w:id="26"/>
+      <w:bookmarkStart w:id="33" w:name="_5.2.3_Sentiment_Analysis"/>
+      <w:bookmarkStart w:id="34" w:name="_Toc104800473"/>
+      <w:bookmarkEnd w:id="33"/>
       <w:r>
         <w:lastRenderedPageBreak/>
-        <w:t>5</w:t>
+        <w:t>6</w:t>
       </w:r>
       <w:r>
         <w:t>.</w:t>
@@ -6144,7 +7151,7 @@
       <w:r>
         <w:t xml:space="preserve"> Sentiment Analysis (Submenu 1)</w:t>
       </w:r>
-      <w:bookmarkEnd w:id="27"/>
+      <w:bookmarkEnd w:id="34"/>
     </w:p>
     <w:p>
       <w:pPr>
@@ -7429,12 +8436,12 @@
       <w:pPr>
         <w:pStyle w:val="berschrift3"/>
       </w:pPr>
-      <w:bookmarkStart w:id="28" w:name="_5.2.4_Get_Top"/>
-      <w:bookmarkStart w:id="29" w:name="_Toc104794349"/>
-      <w:bookmarkEnd w:id="28"/>
+      <w:bookmarkStart w:id="35" w:name="_5.2.4_Get_Top"/>
+      <w:bookmarkStart w:id="36" w:name="_Toc104800474"/>
+      <w:bookmarkEnd w:id="35"/>
       <w:r>
         <w:lastRenderedPageBreak/>
-        <w:t>5</w:t>
+        <w:t>6</w:t>
       </w:r>
       <w:r>
         <w:t>.</w:t>
@@ -7451,7 +8458,7 @@
       <w:r>
         <w:t xml:space="preserve"> Get Top 10 Users/Hashtags (Submenu 2)</w:t>
       </w:r>
-      <w:bookmarkEnd w:id="29"/>
+      <w:bookmarkEnd w:id="36"/>
     </w:p>
     <w:p>
       <w:pPr>
@@ -7533,29 +8540,29 @@
       <w:pPr>
         <w:pStyle w:val="berschrift3"/>
       </w:pPr>
-      <w:bookmarkStart w:id="30" w:name="_5.2.5_Get_Followers"/>
-      <w:bookmarkStart w:id="31" w:name="_Toc104794350"/>
-      <w:bookmarkEnd w:id="30"/>
+      <w:bookmarkStart w:id="37" w:name="_5.2.5_Get_Followers"/>
+      <w:bookmarkStart w:id="38" w:name="_Toc104800475"/>
+      <w:bookmarkEnd w:id="37"/>
       <w:r>
         <w:lastRenderedPageBreak/>
+        <w:t>6</w:t>
+      </w:r>
+      <w:r>
+        <w:t>.</w:t>
+      </w:r>
+      <w:r>
+        <w:t>2</w:t>
+      </w:r>
+      <w:r>
+        <w:t>.</w:t>
+      </w:r>
+      <w:r>
         <w:t>5</w:t>
       </w:r>
       <w:r>
-        <w:t>.</w:t>
-      </w:r>
-      <w:r>
-        <w:t>2</w:t>
-      </w:r>
-      <w:r>
-        <w:t>.</w:t>
-      </w:r>
-      <w:r>
-        <w:t>5</w:t>
-      </w:r>
-      <w:r>
         <w:t xml:space="preserve"> Get Followers (Submenu 3)</w:t>
       </w:r>
-      <w:bookmarkEnd w:id="31"/>
+      <w:bookmarkEnd w:id="38"/>
     </w:p>
     <w:p>
       <w:pPr>
@@ -7648,12 +8655,12 @@
       <w:pPr>
         <w:pStyle w:val="berschrift3"/>
       </w:pPr>
-      <w:bookmarkStart w:id="32" w:name="_5.2.6_Obtain_tweets"/>
-      <w:bookmarkStart w:id="33" w:name="_Toc104794351"/>
-      <w:bookmarkEnd w:id="32"/>
+      <w:bookmarkStart w:id="39" w:name="_5.2.6_Obtain_tweets"/>
+      <w:bookmarkStart w:id="40" w:name="_Toc104800476"/>
+      <w:bookmarkEnd w:id="39"/>
       <w:r>
         <w:lastRenderedPageBreak/>
-        <w:t>5</w:t>
+        <w:t>6</w:t>
       </w:r>
       <w:r>
         <w:t>.</w:t>
@@ -7670,7 +8677,7 @@
       <w:r>
         <w:t xml:space="preserve"> Obtain tweets and profiles of followers of given twitter user (Submenu 4)</w:t>
       </w:r>
-      <w:bookmarkEnd w:id="33"/>
+      <w:bookmarkEnd w:id="40"/>
     </w:p>
     <w:p>
       <w:pPr>
@@ -7810,11 +8817,11 @@
       <w:pPr>
         <w:pStyle w:val="berschrift3"/>
       </w:pPr>
-      <w:bookmarkStart w:id="34" w:name="_5.2.7_Change_Topic"/>
-      <w:bookmarkStart w:id="35" w:name="_Toc104794352"/>
-      <w:bookmarkEnd w:id="34"/>
-      <w:r>
-        <w:t>5</w:t>
+      <w:bookmarkStart w:id="41" w:name="_5.2.7_Change_Topic"/>
+      <w:bookmarkStart w:id="42" w:name="_Toc104800477"/>
+      <w:bookmarkEnd w:id="41"/>
+      <w:r>
+        <w:t>6</w:t>
       </w:r>
       <w:r>
         <w:t>.</w:t>
@@ -7831,7 +8838,7 @@
       <w:r>
         <w:t xml:space="preserve"> Change Topic</w:t>
       </w:r>
-      <w:bookmarkEnd w:id="35"/>
+      <w:bookmarkEnd w:id="42"/>
     </w:p>
     <w:p>
       <w:pPr>
@@ -7988,539 +8995,33 @@
           <w:numId w:val="2"/>
         </w:numPr>
       </w:pPr>
-      <w:bookmarkStart w:id="36" w:name="_Toc104794353"/>
+      <w:bookmarkStart w:id="43" w:name="_Toc104800478"/>
       <w:r>
         <w:lastRenderedPageBreak/>
         <w:t>Results</w:t>
       </w:r>
-      <w:bookmarkEnd w:id="36"/>
-    </w:p>
-    <w:p/>
-    <w:p>
-      <w:pPr>
-        <w:pStyle w:val="berschrift1"/>
-        <w:numPr>
-          <w:ilvl w:val="0"/>
-          <w:numId w:val="2"/>
-        </w:numPr>
-      </w:pPr>
-      <w:bookmarkStart w:id="37" w:name="_Toc104794354"/>
-      <w:r>
-        <w:t>Source Code / Instructions</w:t>
-      </w:r>
-      <w:bookmarkEnd w:id="37"/>
-    </w:p>
-    <w:p/>
-    <w:p/>
-    <w:p/>
-    <w:p>
-      <w:pPr>
+      <w:bookmarkEnd w:id="43"/>
+    </w:p>
+    <w:p>
+      <w:pPr>
+        <w:ind w:left="360"/>
         <w:jc w:val="both"/>
       </w:pPr>
       <w:r>
-        <w:br w:type="page"/>
-      </w:r>
-      <w:bookmarkStart w:id="38" w:name="_3.1_Program_Sequence"/>
-      <w:bookmarkStart w:id="39" w:name="_3.2_Data_Structure"/>
-      <w:bookmarkStart w:id="40" w:name="_3.2_Data_Structures"/>
-      <w:bookmarkStart w:id="41" w:name="_3.3_Class_Diagram"/>
-      <w:bookmarkEnd w:id="38"/>
-      <w:bookmarkEnd w:id="39"/>
-      <w:bookmarkEnd w:id="40"/>
-      <w:bookmarkEnd w:id="41"/>
-    </w:p>
-    <w:p>
-      <w:pPr>
-        <w:pStyle w:val="berschrift2"/>
-      </w:pPr>
-      <w:bookmarkStart w:id="42" w:name="_Toc104794355"/>
-      <w:r>
-        <w:lastRenderedPageBreak/>
-        <w:t>4.1 Source Code/Instructions</w:t>
-      </w:r>
-      <w:bookmarkEnd w:id="42"/>
-    </w:p>
-    <w:p>
-      <w:pPr>
-        <w:rPr>
-          <w:b/>
-          <w:i/>
-          <w:u w:val="single"/>
-        </w:rPr>
-      </w:pPr>
-      <w:r>
-        <w:t xml:space="preserve">The source code of the project is zipped within the submission of this task three. Anyway this project is also stored in a GitHub repository: </w:t>
-      </w:r>
-      <w:hyperlink r:id="rId21" w:history="1">
-        <w:r>
-          <w:rPr>
-            <w:rStyle w:val="Hyperlink"/>
-          </w:rPr>
-          <w:t>https://github.com/danielgruber99/TwitterDataAnalysis</w:t>
-        </w:r>
-      </w:hyperlink>
-      <w:r>
-        <w:t>.</w:t>
-      </w:r>
-      <w:r>
-        <w:br/>
-      </w:r>
-      <w:r>
-        <w:rPr>
-          <w:b/>
-          <w:i/>
-        </w:rPr>
-        <w:br/>
-        <w:t xml:space="preserve">This project only works on </w:t>
-      </w:r>
-      <w:r>
-        <w:rPr>
-          <w:b/>
-          <w:i/>
-          <w:color w:val="FF0000"/>
-        </w:rPr>
-        <w:t xml:space="preserve">Linux Systems </w:t>
-      </w:r>
-      <w:r>
-        <w:rPr>
-          <w:b/>
-          <w:i/>
-        </w:rPr>
-        <w:t>due the use of the simple-term-menu library! Please use either a Linux VM (of any distribution) or setup the Windows Subsystem Linux (WSL) on Windows.</w:t>
-      </w:r>
-    </w:p>
-    <w:p>
-      <w:pPr>
+        <w:t>The menu and all corresponding submenus are already implemented and in the screenshot below you can see the main menu.</w:t>
+      </w:r>
+    </w:p>
+    <w:p>
+      <w:pPr>
+        <w:ind w:left="360"/>
         <w:jc w:val="both"/>
-        <w:rPr>
-          <w:bCs/>
-          <w:iCs/>
-        </w:rPr>
-      </w:pPr>
-      <w:r>
-        <w:rPr>
-          <w:b/>
-          <w:iCs/>
-          <w:u w:val="single"/>
-        </w:rPr>
-        <w:t>Instructions:</w:t>
-      </w:r>
-      <w:r>
-        <w:rPr>
-          <w:b/>
-          <w:i/>
-          <w:u w:val="single"/>
-        </w:rPr>
-        <w:br/>
-      </w:r>
-      <w:r>
-        <w:rPr>
-          <w:bCs/>
-          <w:i/>
-          <w:iCs/>
-        </w:rPr>
-        <w:t>Preliminary remark</w:t>
-      </w:r>
-      <w:r>
-        <w:rPr>
-          <w:bCs/>
-          <w:iCs/>
-        </w:rPr>
-        <w:t xml:space="preserve">: </w:t>
-      </w:r>
-      <w:r>
-        <w:rPr>
-          <w:bCs/>
-          <w:iCs/>
-        </w:rPr>
-        <w:t xml:space="preserve">Either unzip the source code submitted in this task or clone </w:t>
-      </w:r>
-      <w:r>
-        <w:rPr>
-          <w:bCs/>
-          <w:iCs/>
-        </w:rPr>
-        <w:t>the GitHub Repository</w:t>
-      </w:r>
-      <w:r>
-        <w:rPr>
-          <w:bCs/>
-          <w:iCs/>
-        </w:rPr>
-        <w:t xml:space="preserve"> (see</w:t>
-      </w:r>
-      <w:r>
-        <w:rPr>
-          <w:bCs/>
-          <w:iCs/>
-        </w:rPr>
-        <w:t xml:space="preserve"> </w:t>
-      </w:r>
-      <w:r>
-        <w:rPr>
-          <w:bCs/>
-          <w:iCs/>
-        </w:rPr>
-        <w:t>link above).</w:t>
-      </w:r>
-      <w:r>
-        <w:rPr>
-          <w:bCs/>
-          <w:iCs/>
-        </w:rPr>
-        <w:t xml:space="preserve"> </w:t>
-      </w:r>
-      <w:r>
-        <w:rPr>
-          <w:bCs/>
-          <w:iCs/>
-        </w:rPr>
-        <w:t>All Instructions can be also found in the Readme file along with the requirements in requirements.txt.</w:t>
-      </w:r>
-    </w:p>
-    <w:p>
-      <w:pPr>
-        <w:jc w:val="both"/>
-        <w:rPr>
-          <w:bCs/>
-          <w:iCs/>
-        </w:rPr>
-      </w:pPr>
-      <w:r>
-        <w:rPr>
-          <w:bCs/>
-          <w:iCs/>
-        </w:rPr>
-        <w:t xml:space="preserve">1. </w:t>
-      </w:r>
-      <w:r>
-        <w:rPr>
-          <w:bCs/>
-          <w:iCs/>
-        </w:rPr>
-        <w:t>If not yet done, create a Twitter developer account and retrieve your access and consumer token/keys and secrets. Moreover</w:t>
-      </w:r>
-      <w:r>
-        <w:rPr>
-          <w:bCs/>
-          <w:iCs/>
-        </w:rPr>
-        <w:t>,</w:t>
-      </w:r>
-      <w:r>
-        <w:rPr>
-          <w:bCs/>
-          <w:iCs/>
-        </w:rPr>
-        <w:t xml:space="preserve"> a bearer token is created by creating a Twitter developer App. </w:t>
-      </w:r>
-      <w:r>
-        <w:rPr>
-          <w:bCs/>
-          <w:iCs/>
-        </w:rPr>
-        <w:t>Store those credential</w:t>
-      </w:r>
-      <w:r>
-        <w:rPr>
-          <w:bCs/>
-          <w:iCs/>
-        </w:rPr>
-        <w:t>s as environment variables by running</w:t>
-      </w:r>
-      <w:r>
-        <w:rPr>
-          <w:bCs/>
-          <w:iCs/>
-        </w:rPr>
-        <w:t xml:space="preserve">: </w:t>
-      </w:r>
-      <w:r>
-        <w:rPr>
-          <w:bCs/>
-          <w:iCs/>
-        </w:rPr>
-        <w:tab/>
-      </w:r>
-      <w:r>
-        <w:rPr>
-          <w:bCs/>
-          <w:iCs/>
-        </w:rPr>
-        <w:tab/>
-      </w:r>
-      <w:r>
-        <w:rPr>
-          <w:bCs/>
-          <w:iCs/>
-        </w:rPr>
-        <w:tab/>
-      </w:r>
-      <w:r>
-        <w:rPr>
-          <w:bCs/>
-          <w:iCs/>
-        </w:rPr>
-        <w:tab/>
-      </w:r>
-      <w:r>
-        <w:rPr>
-          <w:bCs/>
-          <w:iCs/>
-        </w:rPr>
-        <w:tab/>
-      </w:r>
-      <w:r>
-        <w:rPr>
-          <w:bCs/>
-          <w:iCs/>
-        </w:rPr>
-        <w:t xml:space="preserve"> </w:t>
-      </w:r>
-      <w:r>
-        <w:rPr>
-          <w:bCs/>
-          <w:iCs/>
-        </w:rPr>
-        <w:t xml:space="preserve"> </w:t>
-      </w:r>
-      <w:r>
-        <w:rPr>
-          <w:bCs/>
-          <w:iCs/>
-        </w:rPr>
-        <w:br/>
-        <w:t xml:space="preserve">              </w:t>
-      </w:r>
-      <w:r>
-        <w:rPr>
-          <w:bCs/>
-          <w:iCs/>
-        </w:rPr>
-        <w:t>‘</w:t>
-      </w:r>
-      <w:r>
-        <w:rPr>
-          <w:bCs/>
-          <w:i/>
-          <w:iCs/>
-        </w:rPr>
-        <w:t>export</w:t>
-      </w:r>
-      <w:r>
-        <w:rPr>
-          <w:bCs/>
-          <w:i/>
-          <w:iCs/>
-        </w:rPr>
-        <w:t xml:space="preserve"> </w:t>
-      </w:r>
-      <w:r>
-        <w:rPr>
-          <w:bCs/>
-          <w:i/>
-          <w:iCs/>
-        </w:rPr>
-        <w:t>&lt;NameOfVariable&gt;= &lt;ValueofVariable</w:t>
-      </w:r>
-      <w:r>
-        <w:rPr>
-          <w:bCs/>
-          <w:i/>
-          <w:iCs/>
-        </w:rPr>
-        <w:t>&gt;</w:t>
-      </w:r>
-      <w:r>
-        <w:rPr>
-          <w:bCs/>
-          <w:iCs/>
-        </w:rPr>
-        <w:t>’ for following five variables:</w:t>
-      </w:r>
-    </w:p>
-    <w:p>
-      <w:pPr>
-        <w:pStyle w:val="Listenabsatz"/>
-        <w:numPr>
-          <w:ilvl w:val="0"/>
-          <w:numId w:val="10"/>
-        </w:numPr>
-        <w:jc w:val="both"/>
-        <w:rPr>
-          <w:bCs/>
-          <w:iCs/>
-        </w:rPr>
-      </w:pPr>
-      <w:r>
-        <w:rPr>
-          <w:bCs/>
-          <w:iCs/>
-        </w:rPr>
-        <w:t>TWITTER_ACCESS_TOKEN_SECRET = &lt;YourAccessTokenSecret&gt;</w:t>
-      </w:r>
-    </w:p>
-    <w:p>
-      <w:pPr>
-        <w:pStyle w:val="Listenabsatz"/>
-        <w:numPr>
-          <w:ilvl w:val="0"/>
-          <w:numId w:val="10"/>
-        </w:numPr>
-        <w:jc w:val="both"/>
-        <w:rPr>
-          <w:bCs/>
-          <w:iCs/>
-        </w:rPr>
-      </w:pPr>
-      <w:r>
-        <w:rPr>
-          <w:bCs/>
-          <w:iCs/>
-        </w:rPr>
-        <w:t>TWITTER_ACCESS_TOKEN = &lt;YourAccessToken&gt;</w:t>
-      </w:r>
-    </w:p>
-    <w:p>
-      <w:pPr>
-        <w:pStyle w:val="Listenabsatz"/>
-        <w:numPr>
-          <w:ilvl w:val="0"/>
-          <w:numId w:val="10"/>
-        </w:numPr>
-        <w:jc w:val="both"/>
-        <w:rPr>
-          <w:bCs/>
-          <w:iCs/>
-        </w:rPr>
-      </w:pPr>
-      <w:r>
-        <w:rPr>
-          <w:bCs/>
-          <w:iCs/>
-        </w:rPr>
-        <w:t>TWITTER_CONSUMER_SECRET = &lt;YourConsumerSecret&gt;</w:t>
-      </w:r>
-    </w:p>
-    <w:p>
-      <w:pPr>
-        <w:pStyle w:val="Listenabsatz"/>
-        <w:numPr>
-          <w:ilvl w:val="0"/>
-          <w:numId w:val="10"/>
-        </w:numPr>
-        <w:jc w:val="both"/>
-        <w:rPr>
-          <w:bCs/>
-          <w:iCs/>
-        </w:rPr>
-      </w:pPr>
-      <w:r>
-        <w:rPr>
-          <w:bCs/>
-          <w:iCs/>
-        </w:rPr>
-        <w:t>TWITTER_CONSUMER_KEY = &lt;YourConsumerKey&gt;</w:t>
-      </w:r>
-    </w:p>
-    <w:p>
-      <w:pPr>
-        <w:pStyle w:val="Listenabsatz"/>
-        <w:numPr>
-          <w:ilvl w:val="0"/>
-          <w:numId w:val="10"/>
-        </w:numPr>
-        <w:jc w:val="both"/>
-        <w:rPr>
-          <w:bCs/>
-          <w:iCs/>
-        </w:rPr>
-      </w:pPr>
-      <w:r>
-        <w:rPr>
-          <w:bCs/>
-          <w:iCs/>
-        </w:rPr>
-        <w:t>TWITTER_BEARER_TOKEN = &lt;YourBearerToken&gt;</w:t>
-      </w:r>
-    </w:p>
-    <w:p>
-      <w:pPr>
-        <w:jc w:val="both"/>
-      </w:pPr>
-      <w:r>
-        <w:t>2. Setup the virtual environment in the source code by running: ‘</w:t>
-      </w:r>
-      <w:r>
-        <w:rPr>
-          <w:i/>
-        </w:rPr>
-        <w:t>. .venv/bin/activate</w:t>
-      </w:r>
-      <w:r>
-        <w:t>’. This virtual environment has all required modules/libraries installed and therefore no further modules should be needed. If any problems occur try to install modules manually with ‘</w:t>
-      </w:r>
-      <w:r>
-        <w:rPr>
-          <w:i/>
-        </w:rPr>
-        <w:t>pip install -r requirements.txt</w:t>
-      </w:r>
-      <w:r>
-        <w:t>’.</w:t>
-      </w:r>
-    </w:p>
-    <w:p>
-      <w:pPr>
-        <w:jc w:val="both"/>
-      </w:pPr>
-      <w:r>
-        <w:t>3. Start the program by running ‘</w:t>
-      </w:r>
-      <w:r>
-        <w:rPr>
-          <w:i/>
-        </w:rPr>
-        <w:t>python3 main.py</w:t>
-      </w:r>
-      <w:r>
-        <w:t>’. Now you are ready to utilize every function of this program.</w:t>
-      </w:r>
-    </w:p>
-    <w:p>
-      <w:r>
-        <w:br w:type="page"/>
-      </w:r>
-    </w:p>
-    <w:p>
-      <w:pPr>
-        <w:pStyle w:val="berschrift2"/>
-      </w:pPr>
-      <w:bookmarkStart w:id="43" w:name="_Toc104794356"/>
-      <w:r>
-        <w:lastRenderedPageBreak/>
-        <w:t>4.3 Results</w:t>
-      </w:r>
-      <w:bookmarkEnd w:id="43"/>
-    </w:p>
-    <w:p>
-      <w:pPr>
-        <w:jc w:val="both"/>
-      </w:pPr>
-      <w:r>
-        <w:t>The menu and all corresponding submenus are already implemented and in the screenshot below you can see the main menu.</w:t>
-      </w:r>
-    </w:p>
-    <w:p>
-      <w:pPr>
-        <w:jc w:val="both"/>
       </w:pPr>
       <w:r>
         <w:rPr>
           <w:noProof/>
         </w:rPr>
         <w:drawing>
-          <wp:inline distT="0" distB="0" distL="0" distR="0" wp14:anchorId="4472BF9A" wp14:editId="012D579B">
+          <wp:inline distT="0" distB="0" distL="0" distR="0" wp14:anchorId="2E32DA0D" wp14:editId="6FE3FF29">
             <wp:extent cx="5733415" cy="1638300"/>
             <wp:effectExtent l="0" t="0" r="635" b="0"/>
             <wp:docPr id="17" name="Grafik 17" descr="Ein Bild, das Text enthält.&#10;&#10;Automatisch generierte Beschreibung"/>
@@ -8537,7 +9038,7 @@
                     </pic:cNvPicPr>
                   </pic:nvPicPr>
                   <pic:blipFill>
-                    <a:blip r:embed="rId22">
+                    <a:blip r:embed="rId21">
                       <a:extLst>
                         <a:ext uri="{28A0092B-C50C-407E-A947-70E740481C1C}">
                           <a14:useLocalDpi xmlns:a14="http://schemas.microsoft.com/office/drawing/2010/main" val="0"/>
@@ -8582,6 +9083,7 @@
     </w:p>
     <w:p>
       <w:pPr>
+        <w:ind w:left="360"/>
         <w:jc w:val="both"/>
       </w:pPr>
       <w:r>
@@ -8590,6 +9092,7 @@
     </w:p>
     <w:p>
       <w:pPr>
+        <w:ind w:left="360"/>
         <w:jc w:val="both"/>
       </w:pPr>
       <w:r>
@@ -8597,7 +9100,7 @@
           <w:noProof/>
         </w:rPr>
         <w:drawing>
-          <wp:inline distT="0" distB="0" distL="0" distR="0" wp14:anchorId="438694EC" wp14:editId="1D0C03BF">
+          <wp:inline distT="0" distB="0" distL="0" distR="0" wp14:anchorId="18C0AAF4" wp14:editId="326B0B36">
             <wp:extent cx="5733415" cy="691515"/>
             <wp:effectExtent l="0" t="0" r="635" b="0"/>
             <wp:docPr id="27" name="Grafik 27" descr="Ein Bild, das Text enthält.&#10;&#10;Automatisch generierte Beschreibung"/>
@@ -8614,7 +9117,7 @@
                     </pic:cNvPicPr>
                   </pic:nvPicPr>
                   <pic:blipFill>
-                    <a:blip r:embed="rId23">
+                    <a:blip r:embed="rId22">
                       <a:extLst>
                         <a:ext uri="{28A0092B-C50C-407E-A947-70E740481C1C}">
                           <a14:useLocalDpi xmlns:a14="http://schemas.microsoft.com/office/drawing/2010/main" val="0"/>
@@ -8659,6 +9162,7 @@
     </w:p>
     <w:p>
       <w:pPr>
+        <w:ind w:left="360"/>
         <w:jc w:val="both"/>
         <w:rPr>
           <w:sz w:val="18"/>
@@ -8670,7 +9174,7 @@
           <w:noProof/>
         </w:rPr>
         <w:drawing>
-          <wp:inline distT="0" distB="0" distL="0" distR="0" wp14:anchorId="70F86570" wp14:editId="04587C97">
+          <wp:inline distT="0" distB="0" distL="0" distR="0" wp14:anchorId="4F99F5C7" wp14:editId="6076A0FE">
             <wp:extent cx="5733415" cy="1174115"/>
             <wp:effectExtent l="0" t="0" r="635" b="6985"/>
             <wp:docPr id="28" name="Grafik 28"/>
@@ -8687,7 +9191,7 @@
                     </pic:cNvPicPr>
                   </pic:nvPicPr>
                   <pic:blipFill>
-                    <a:blip r:embed="rId24" cstate="print">
+                    <a:blip r:embed="rId23" cstate="print">
                       <a:extLst>
                         <a:ext uri="{28A0092B-C50C-407E-A947-70E740481C1C}">
                           <a14:useLocalDpi xmlns:a14="http://schemas.microsoft.com/office/drawing/2010/main" val="0"/>
@@ -8732,6 +9236,7 @@
     </w:p>
     <w:p>
       <w:pPr>
+        <w:ind w:left="360"/>
         <w:jc w:val="both"/>
       </w:pPr>
       <w:r>
@@ -8740,11 +9245,13 @@
     </w:p>
     <w:p>
       <w:pPr>
+        <w:ind w:left="360"/>
         <w:jc w:val="both"/>
       </w:pPr>
     </w:p>
     <w:p>
       <w:pPr>
+        <w:ind w:left="360"/>
         <w:jc w:val="both"/>
         <w:rPr>
           <w:i/>
@@ -8786,6 +9293,7 @@
     </w:p>
     <w:p>
       <w:pPr>
+        <w:ind w:left="360"/>
         <w:jc w:val="both"/>
       </w:pPr>
       <w:r>
@@ -8794,6 +9302,7 @@
     </w:p>
     <w:p>
       <w:pPr>
+        <w:ind w:left="360"/>
         <w:jc w:val="both"/>
       </w:pPr>
       <w:r>
@@ -8802,6 +9311,7 @@
     </w:p>
     <w:p>
       <w:pPr>
+        <w:ind w:left="360"/>
         <w:jc w:val="both"/>
         <w:rPr>
           <w:rFonts w:ascii="Times New Roman" w:hAnsi="Times New Roman" w:cs="Times New Roman"/>
@@ -8811,14 +9321,11 @@
       </w:pPr>
       <w:r>
         <w:rPr>
-          <w:rFonts w:ascii="Times New Roman" w:hAnsi="Times New Roman" w:cs="Times New Roman"/>
           <w:noProof/>
-          <w:sz w:val="16"/>
-          <w:szCs w:val="16"/>
         </w:rPr>
         <w:lastRenderedPageBreak/>
         <w:drawing>
-          <wp:anchor distT="0" distB="0" distL="114300" distR="114300" simplePos="0" relativeHeight="251644416" behindDoc="0" locked="0" layoutInCell="1" allowOverlap="1" wp14:anchorId="51B06CEB" wp14:editId="784F58D2">
+          <wp:anchor distT="0" distB="0" distL="114300" distR="114300" simplePos="0" relativeHeight="251682304" behindDoc="0" locked="0" layoutInCell="1" allowOverlap="1" wp14:anchorId="420B17F9" wp14:editId="3EA39448">
             <wp:simplePos x="0" y="0"/>
             <wp:positionH relativeFrom="column">
               <wp:posOffset>0</wp:posOffset>
@@ -8843,7 +9350,7 @@
                     </pic:cNvPicPr>
                   </pic:nvPicPr>
                   <pic:blipFill>
-                    <a:blip r:embed="rId25">
+                    <a:blip r:embed="rId24">
                       <a:extLst>
                         <a:ext uri="{28A0092B-C50C-407E-A947-70E740481C1C}">
                           <a14:useLocalDpi xmlns:a14="http://schemas.microsoft.com/office/drawing/2010/main" val="0"/>
@@ -8885,6 +9392,7 @@
     </w:p>
     <w:p>
       <w:pPr>
+        <w:ind w:left="360"/>
         <w:jc w:val="both"/>
         <w:rPr>
           <w:rFonts w:ascii="Times New Roman" w:hAnsi="Times New Roman" w:cs="Times New Roman"/>
@@ -8898,30 +9406,14 @@
           <w:sz w:val="16"/>
           <w:szCs w:val="16"/>
         </w:rPr>
-        <w:t xml:space="preserve">Screenshot </w:t>
-      </w:r>
-      <w:r>
-        <w:rPr>
-          <w:rFonts w:ascii="Times New Roman" w:hAnsi="Times New Roman" w:cs="Times New Roman"/>
-          <w:sz w:val="16"/>
-          <w:szCs w:val="16"/>
-        </w:rPr>
-        <w:t>5</w:t>
-      </w:r>
-      <w:r>
-        <w:rPr>
-          <w:rFonts w:ascii="Times New Roman" w:hAnsi="Times New Roman" w:cs="Times New Roman"/>
-          <w:sz w:val="16"/>
-          <w:szCs w:val="16"/>
-        </w:rPr>
-        <w:t>: Submenu 01 - Sentimentanalysis</w:t>
+        <w:t>Screenshot 5: Submenu 01 - Sentimentanalysis</w:t>
       </w:r>
       <w:r>
         <w:rPr>
           <w:noProof/>
         </w:rPr>
         <w:drawing>
-          <wp:anchor distT="0" distB="0" distL="114300" distR="114300" simplePos="0" relativeHeight="251643392" behindDoc="0" locked="0" layoutInCell="1" allowOverlap="1" wp14:anchorId="170F6E3F" wp14:editId="46052766">
+          <wp:anchor distT="0" distB="0" distL="114300" distR="114300" simplePos="0" relativeHeight="251681280" behindDoc="0" locked="0" layoutInCell="1" allowOverlap="1" wp14:anchorId="247C6C6B" wp14:editId="54580BAD">
             <wp:simplePos x="0" y="0"/>
             <wp:positionH relativeFrom="column">
               <wp:posOffset>0</wp:posOffset>
@@ -8946,7 +9438,7 @@
                     </pic:cNvPicPr>
                   </pic:nvPicPr>
                   <pic:blipFill>
-                    <a:blip r:embed="rId26" cstate="print">
+                    <a:blip r:embed="rId25" cstate="print">
                       <a:extLst>
                         <a:ext uri="{28A0092B-C50C-407E-A947-70E740481C1C}">
                           <a14:useLocalDpi xmlns:a14="http://schemas.microsoft.com/office/drawing/2010/main" val="0"/>
@@ -8989,6 +9481,7 @@
     </w:p>
     <w:p>
       <w:pPr>
+        <w:ind w:left="360"/>
         <w:jc w:val="both"/>
       </w:pPr>
       <w:r>
@@ -8997,47 +9490,7 @@
           <w:sz w:val="16"/>
           <w:szCs w:val="16"/>
         </w:rPr>
-        <w:t xml:space="preserve">Screenshot </w:t>
-      </w:r>
-      <w:r>
-        <w:rPr>
-          <w:rFonts w:ascii="Times New Roman" w:hAnsi="Times New Roman" w:cs="Times New Roman"/>
-          <w:sz w:val="16"/>
-          <w:szCs w:val="16"/>
-        </w:rPr>
-        <w:t>6</w:t>
-      </w:r>
-      <w:r>
-        <w:rPr>
-          <w:rFonts w:ascii="Times New Roman" w:hAnsi="Times New Roman" w:cs="Times New Roman"/>
-          <w:sz w:val="16"/>
-          <w:szCs w:val="16"/>
-        </w:rPr>
-        <w:t xml:space="preserve">: Submenu 01 </w:t>
-      </w:r>
-      <w:r>
-        <w:rPr>
-          <w:rFonts w:ascii="Times New Roman" w:hAnsi="Times New Roman" w:cs="Times New Roman"/>
-          <w:sz w:val="16"/>
-          <w:szCs w:val="16"/>
-        </w:rPr>
-        <w:t>–</w:t>
-      </w:r>
-      <w:r>
-        <w:rPr>
-          <w:rFonts w:ascii="Times New Roman" w:hAnsi="Times New Roman" w:cs="Times New Roman"/>
-          <w:sz w:val="16"/>
-          <w:szCs w:val="16"/>
-        </w:rPr>
-        <w:t xml:space="preserve"> Sentimentanalysis</w:t>
-      </w:r>
-      <w:r>
-        <w:rPr>
-          <w:rFonts w:ascii="Times New Roman" w:hAnsi="Times New Roman" w:cs="Times New Roman"/>
-          <w:sz w:val="16"/>
-          <w:szCs w:val="16"/>
-        </w:rPr>
-        <w:t xml:space="preserve"> – example for getting most used words as a wordcloud in form of the twitterlogo</w:t>
+        <w:t>Screenshot 6: Submenu 01 – Sentimentanalysis – example for getting most used words as a wordcloud in form of the twitterlogo</w:t>
       </w:r>
       <w:r>
         <w:rPr>
@@ -9050,7 +9503,7 @@
           <w:noProof/>
         </w:rPr>
         <w:drawing>
-          <wp:anchor distT="0" distB="0" distL="114300" distR="114300" simplePos="0" relativeHeight="251642368" behindDoc="0" locked="0" layoutInCell="1" allowOverlap="1" wp14:anchorId="4EC55CF4" wp14:editId="048BE1DF">
+          <wp:anchor distT="0" distB="0" distL="114300" distR="114300" simplePos="0" relativeHeight="251680256" behindDoc="0" locked="0" layoutInCell="1" allowOverlap="1" wp14:anchorId="50C4DEA3" wp14:editId="2B9DF78C">
             <wp:simplePos x="0" y="0"/>
             <wp:positionH relativeFrom="column">
               <wp:posOffset>0</wp:posOffset>
@@ -9075,7 +9528,7 @@
                     </pic:cNvPicPr>
                   </pic:nvPicPr>
                   <pic:blipFill>
-                    <a:blip r:embed="rId27" cstate="print">
+                    <a:blip r:embed="rId26" cstate="print">
                       <a:extLst>
                         <a:ext uri="{28A0092B-C50C-407E-A947-70E740481C1C}">
                           <a14:useLocalDpi xmlns:a14="http://schemas.microsoft.com/office/drawing/2010/main" val="0"/>
@@ -9109,11 +9562,13 @@
     </w:p>
     <w:p>
       <w:pPr>
+        <w:ind w:left="360"/>
         <w:jc w:val="both"/>
       </w:pPr>
     </w:p>
     <w:p>
       <w:pPr>
+        <w:ind w:left="360"/>
         <w:jc w:val="both"/>
         <w:rPr>
           <w:i/>
@@ -9155,6 +9610,7 @@
     </w:p>
     <w:p>
       <w:pPr>
+        <w:ind w:left="360"/>
         <w:jc w:val="both"/>
       </w:pPr>
       <w:r>
@@ -9163,6 +9619,7 @@
     </w:p>
     <w:p>
       <w:pPr>
+        <w:ind w:left="360"/>
         <w:jc w:val="both"/>
       </w:pPr>
       <w:r>
@@ -9171,6 +9628,7 @@
     </w:p>
     <w:p>
       <w:pPr>
+        <w:ind w:left="360"/>
         <w:jc w:val="both"/>
         <w:rPr>
           <w:rFonts w:ascii="Times New Roman" w:hAnsi="Times New Roman" w:cs="Times New Roman"/>
@@ -9183,7 +9641,7 @@
           <w:noProof/>
         </w:rPr>
         <w:drawing>
-          <wp:inline distT="0" distB="0" distL="0" distR="0" wp14:anchorId="0564EAB4" wp14:editId="0B8CA1D5">
+          <wp:inline distT="0" distB="0" distL="0" distR="0" wp14:anchorId="662E71A6" wp14:editId="1ECAEB90">
             <wp:extent cx="5733415" cy="617220"/>
             <wp:effectExtent l="0" t="0" r="635" b="0"/>
             <wp:docPr id="32" name="Grafik 32" descr="Ein Bild, das Text enthält.&#10;&#10;Automatisch generierte Beschreibung"/>
@@ -9200,7 +9658,7 @@
                     </pic:cNvPicPr>
                   </pic:nvPicPr>
                   <pic:blipFill>
-                    <a:blip r:embed="rId28">
+                    <a:blip r:embed="rId27">
                       <a:extLst>
                         <a:ext uri="{28A0092B-C50C-407E-A947-70E740481C1C}">
                           <a14:useLocalDpi xmlns:a14="http://schemas.microsoft.com/office/drawing/2010/main" val="0"/>
@@ -9240,43 +9698,12 @@
           <w:sz w:val="16"/>
           <w:szCs w:val="16"/>
         </w:rPr>
-        <w:t>S</w:t>
-      </w:r>
-      <w:r>
-        <w:rPr>
-          <w:rFonts w:ascii="Times New Roman" w:hAnsi="Times New Roman" w:cs="Times New Roman"/>
-          <w:sz w:val="16"/>
-          <w:szCs w:val="16"/>
-        </w:rPr>
-        <w:t xml:space="preserve">creenshot </w:t>
-      </w:r>
-      <w:r>
-        <w:rPr>
-          <w:rFonts w:ascii="Times New Roman" w:hAnsi="Times New Roman" w:cs="Times New Roman"/>
-          <w:sz w:val="16"/>
-          <w:szCs w:val="16"/>
-        </w:rPr>
-        <w:t>7</w:t>
-      </w:r>
-      <w:r>
-        <w:rPr>
-          <w:rFonts w:ascii="Times New Roman" w:hAnsi="Times New Roman" w:cs="Times New Roman"/>
-          <w:sz w:val="16"/>
-          <w:szCs w:val="16"/>
-        </w:rPr>
-        <w:t>: Submenu 0</w:t>
-      </w:r>
-      <w:r>
-        <w:rPr>
-          <w:rFonts w:ascii="Times New Roman" w:hAnsi="Times New Roman" w:cs="Times New Roman"/>
-          <w:sz w:val="16"/>
-          <w:szCs w:val="16"/>
-        </w:rPr>
-        <w:t>2 – Get Top 10 Hashtags/Users</w:t>
-      </w:r>
-    </w:p>
-    <w:p>
-      <w:pPr>
+        <w:t>Screenshot 7: Submenu 02 – Get Top 10 Hashtags/Users</w:t>
+      </w:r>
+    </w:p>
+    <w:p>
+      <w:pPr>
+        <w:ind w:left="360"/>
         <w:jc w:val="both"/>
       </w:pPr>
       <w:r>
@@ -9285,7 +9712,7 @@
         </w:rPr>
         <w:lastRenderedPageBreak/>
         <w:drawing>
-          <wp:inline distT="0" distB="0" distL="0" distR="0" wp14:anchorId="2D2922D3" wp14:editId="1E29C635">
+          <wp:inline distT="0" distB="0" distL="0" distR="0" wp14:anchorId="69BBA942" wp14:editId="5F5940C9">
             <wp:extent cx="2661285" cy="1590040"/>
             <wp:effectExtent l="0" t="0" r="5715" b="0"/>
             <wp:docPr id="33" name="Grafik 33" descr="Ein Bild, das Text enthält.&#10;&#10;Automatisch generierte Beschreibung"/>
@@ -9302,7 +9729,7 @@
                     </pic:cNvPicPr>
                   </pic:nvPicPr>
                   <pic:blipFill>
-                    <a:blip r:embed="rId29">
+                    <a:blip r:embed="rId28">
                       <a:extLst>
                         <a:ext uri="{28A0092B-C50C-407E-A947-70E740481C1C}">
                           <a14:useLocalDpi xmlns:a14="http://schemas.microsoft.com/office/drawing/2010/main" val="0"/>
@@ -9342,43 +9769,12 @@
           <w:sz w:val="16"/>
           <w:szCs w:val="16"/>
         </w:rPr>
-        <w:t>S</w:t>
-      </w:r>
-      <w:r>
-        <w:rPr>
-          <w:rFonts w:ascii="Times New Roman" w:hAnsi="Times New Roman" w:cs="Times New Roman"/>
-          <w:sz w:val="16"/>
-          <w:szCs w:val="16"/>
-        </w:rPr>
-        <w:t xml:space="preserve">creenshot </w:t>
-      </w:r>
-      <w:r>
-        <w:rPr>
-          <w:rFonts w:ascii="Times New Roman" w:hAnsi="Times New Roman" w:cs="Times New Roman"/>
-          <w:sz w:val="16"/>
-          <w:szCs w:val="16"/>
-        </w:rPr>
-        <w:t>8</w:t>
-      </w:r>
-      <w:r>
-        <w:rPr>
-          <w:rFonts w:ascii="Times New Roman" w:hAnsi="Times New Roman" w:cs="Times New Roman"/>
-          <w:sz w:val="16"/>
-          <w:szCs w:val="16"/>
-        </w:rPr>
-        <w:t>: Submenu 0</w:t>
-      </w:r>
-      <w:r>
-        <w:rPr>
-          <w:rFonts w:ascii="Times New Roman" w:hAnsi="Times New Roman" w:cs="Times New Roman"/>
-          <w:sz w:val="16"/>
-          <w:szCs w:val="16"/>
-        </w:rPr>
-        <w:t>2 – Get Top 10 Hashtags/Users – example for Top 10 Hashtags</w:t>
-      </w:r>
-    </w:p>
-    <w:p>
-      <w:pPr>
+        <w:t>Screenshot 8: Submenu 02 – Get Top 10 Hashtags/Users – example for Top 10 Hashtags</w:t>
+      </w:r>
+    </w:p>
+    <w:p>
+      <w:pPr>
+        <w:ind w:left="360"/>
         <w:jc w:val="both"/>
         <w:rPr>
           <w:rFonts w:cstheme="minorHAnsi"/>
@@ -9389,7 +9785,7 @@
           <w:noProof/>
         </w:rPr>
         <w:drawing>
-          <wp:inline distT="0" distB="0" distL="0" distR="0" wp14:anchorId="43A592A8" wp14:editId="41F801BC">
+          <wp:inline distT="0" distB="0" distL="0" distR="0" wp14:anchorId="7E1749DD" wp14:editId="5E79A43C">
             <wp:extent cx="4646930" cy="1644650"/>
             <wp:effectExtent l="0" t="0" r="1270" b="0"/>
             <wp:docPr id="34" name="Grafik 34" descr="Ein Bild, das Text enthält.&#10;&#10;Automatisch generierte Beschreibung"/>
@@ -9406,7 +9802,7 @@
                     </pic:cNvPicPr>
                   </pic:nvPicPr>
                   <pic:blipFill>
-                    <a:blip r:embed="rId30">
+                    <a:blip r:embed="rId29">
                       <a:extLst>
                         <a:ext uri="{28A0092B-C50C-407E-A947-70E740481C1C}">
                           <a14:useLocalDpi xmlns:a14="http://schemas.microsoft.com/office/drawing/2010/main" val="0"/>
@@ -9446,43 +9842,12 @@
           <w:sz w:val="16"/>
           <w:szCs w:val="16"/>
         </w:rPr>
-        <w:t>S</w:t>
-      </w:r>
-      <w:r>
-        <w:rPr>
-          <w:rFonts w:ascii="Times New Roman" w:hAnsi="Times New Roman" w:cs="Times New Roman"/>
-          <w:sz w:val="16"/>
-          <w:szCs w:val="16"/>
-        </w:rPr>
-        <w:t xml:space="preserve">creenshot </w:t>
-      </w:r>
-      <w:r>
-        <w:rPr>
-          <w:rFonts w:ascii="Times New Roman" w:hAnsi="Times New Roman" w:cs="Times New Roman"/>
-          <w:sz w:val="16"/>
-          <w:szCs w:val="16"/>
-        </w:rPr>
-        <w:t>9</w:t>
-      </w:r>
-      <w:r>
-        <w:rPr>
-          <w:rFonts w:ascii="Times New Roman" w:hAnsi="Times New Roman" w:cs="Times New Roman"/>
-          <w:sz w:val="16"/>
-          <w:szCs w:val="16"/>
-        </w:rPr>
-        <w:t>: Submenu 0</w:t>
-      </w:r>
-      <w:r>
-        <w:rPr>
-          <w:rFonts w:ascii="Times New Roman" w:hAnsi="Times New Roman" w:cs="Times New Roman"/>
-          <w:sz w:val="16"/>
-          <w:szCs w:val="16"/>
-        </w:rPr>
-        <w:t>2 – Get Top 10 Hashtags/Users – example for Top 10 Users</w:t>
-      </w:r>
-    </w:p>
-    <w:p>
-      <w:pPr>
+        <w:t>Screenshot 9: Submenu 02 – Get Top 10 Hashtags/Users – example for Top 10 Users</w:t>
+      </w:r>
+    </w:p>
+    <w:p>
+      <w:pPr>
+        <w:ind w:left="360"/>
         <w:jc w:val="both"/>
         <w:rPr>
           <w:rFonts w:cstheme="minorHAnsi"/>
@@ -9491,6 +9856,7 @@
     </w:p>
     <w:p>
       <w:pPr>
+        <w:ind w:left="360"/>
         <w:jc w:val="both"/>
         <w:rPr>
           <w:i/>
@@ -9532,6 +9898,7 @@
     </w:p>
     <w:p>
       <w:pPr>
+        <w:ind w:left="360"/>
         <w:jc w:val="both"/>
         <w:rPr>
           <w:iCs/>
@@ -9551,6 +9918,7 @@
     </w:p>
     <w:p>
       <w:pPr>
+        <w:ind w:left="360"/>
         <w:jc w:val="both"/>
         <w:rPr>
           <w:i/>
@@ -9592,6 +9960,7 @@
     </w:p>
     <w:p>
       <w:pPr>
+        <w:ind w:left="360"/>
         <w:jc w:val="both"/>
         <w:rPr>
           <w:iCs/>
@@ -9606,17 +9975,396 @@
     </w:p>
     <w:p>
       <w:pPr>
+        <w:pStyle w:val="Listenabsatz"/>
+        <w:numPr>
+          <w:ilvl w:val="0"/>
+          <w:numId w:val="2"/>
+        </w:numPr>
+      </w:pPr>
+      <w:r>
+        <w:br w:type="page"/>
+      </w:r>
+    </w:p>
+    <w:p>
+      <w:pPr>
+        <w:pStyle w:val="berschrift1"/>
+        <w:numPr>
+          <w:ilvl w:val="0"/>
+          <w:numId w:val="13"/>
+        </w:numPr>
+      </w:pPr>
+      <w:bookmarkStart w:id="44" w:name="_Toc104800479"/>
+      <w:r>
+        <w:lastRenderedPageBreak/>
+        <w:t>Source Code / Instructions</w:t>
+      </w:r>
+      <w:bookmarkEnd w:id="44"/>
+    </w:p>
+    <w:p>
+      <w:pPr>
+        <w:rPr>
+          <w:b/>
+          <w:i/>
+          <w:u w:val="single"/>
+        </w:rPr>
+      </w:pPr>
+      <w:r>
+        <w:t xml:space="preserve">The source code of the project is zipped within the submission of this task three. Anyway this project is also stored in a GitHub repository: </w:t>
+      </w:r>
+      <w:hyperlink r:id="rId30" w:history="1">
+        <w:r>
+          <w:rPr>
+            <w:rStyle w:val="Hyperlink"/>
+          </w:rPr>
+          <w:t>https://github.com/danielgruber99/TwitterDataAnalysis</w:t>
+        </w:r>
+      </w:hyperlink>
+      <w:r>
+        <w:t>.</w:t>
+      </w:r>
+      <w:r>
+        <w:br/>
+      </w:r>
+      <w:r>
+        <w:rPr>
+          <w:b/>
+          <w:i/>
+        </w:rPr>
+        <w:br/>
+        <w:t xml:space="preserve">This project only works on </w:t>
+      </w:r>
+      <w:r>
+        <w:rPr>
+          <w:b/>
+          <w:i/>
+          <w:color w:val="FF0000"/>
+        </w:rPr>
+        <w:t xml:space="preserve">Linux Systems </w:t>
+      </w:r>
+      <w:r>
+        <w:rPr>
+          <w:b/>
+          <w:i/>
+        </w:rPr>
+        <w:t>due the use of the simple-term-menu library! Please use either a Linux VM (of any distribution) or setup the Windows Subsystem Linux (WSL) on Windows.</w:t>
+      </w:r>
+    </w:p>
+    <w:p>
+      <w:pPr>
+        <w:jc w:val="both"/>
+        <w:rPr>
+          <w:bCs/>
+          <w:iCs/>
+        </w:rPr>
+      </w:pPr>
+      <w:r>
+        <w:rPr>
+          <w:b/>
+          <w:iCs/>
+          <w:u w:val="single"/>
+        </w:rPr>
+        <w:t>Instructions:</w:t>
+      </w:r>
+      <w:r>
+        <w:rPr>
+          <w:b/>
+          <w:i/>
+          <w:u w:val="single"/>
+        </w:rPr>
+        <w:br/>
+      </w:r>
+      <w:r>
+        <w:rPr>
+          <w:bCs/>
+          <w:i/>
+          <w:iCs/>
+        </w:rPr>
+        <w:t>Preliminary remark</w:t>
+      </w:r>
+      <w:r>
+        <w:rPr>
+          <w:bCs/>
+          <w:iCs/>
+        </w:rPr>
+        <w:t>: Either unzip the source code submitted in this task or clone the GitHub Repository (see link above). All Instructions can be also found in the Readme file along with the requirements in requirements.txt.</w:t>
+      </w:r>
+    </w:p>
+    <w:p>
+      <w:pPr>
+        <w:jc w:val="both"/>
+        <w:rPr>
+          <w:bCs/>
+          <w:iCs/>
+        </w:rPr>
+      </w:pPr>
+      <w:r>
+        <w:rPr>
+          <w:bCs/>
+          <w:iCs/>
+        </w:rPr>
+        <w:t xml:space="preserve">1. If not yet done, create a Twitter developer account and retrieve your access and consumer token/keys and secrets. Moreover, a bearer token is created by creating a Twitter developer App. Store those credentials as environment variables by running: </w:t>
+      </w:r>
+      <w:r>
+        <w:rPr>
+          <w:bCs/>
+          <w:iCs/>
+        </w:rPr>
+        <w:tab/>
+      </w:r>
+      <w:r>
+        <w:rPr>
+          <w:bCs/>
+          <w:iCs/>
+        </w:rPr>
+        <w:tab/>
+      </w:r>
+      <w:r>
+        <w:rPr>
+          <w:bCs/>
+          <w:iCs/>
+        </w:rPr>
+        <w:tab/>
+      </w:r>
+      <w:r>
+        <w:rPr>
+          <w:bCs/>
+          <w:iCs/>
+        </w:rPr>
+        <w:tab/>
+      </w:r>
+      <w:r>
+        <w:rPr>
+          <w:bCs/>
+          <w:iCs/>
+        </w:rPr>
+        <w:tab/>
+        <w:t xml:space="preserve">  </w:t>
+      </w:r>
+      <w:r>
+        <w:rPr>
+          <w:bCs/>
+          <w:iCs/>
+        </w:rPr>
+        <w:br/>
+        <w:t xml:space="preserve">              ‘</w:t>
+      </w:r>
+      <w:r>
+        <w:rPr>
+          <w:bCs/>
+          <w:i/>
+          <w:iCs/>
+        </w:rPr>
+        <w:t>export</w:t>
+      </w:r>
+      <w:r>
+        <w:rPr>
+          <w:bCs/>
+          <w:i/>
+          <w:iCs/>
+        </w:rPr>
+        <w:t xml:space="preserve"> </w:t>
+      </w:r>
+      <w:r>
+        <w:rPr>
+          <w:bCs/>
+          <w:i/>
+          <w:iCs/>
+        </w:rPr>
+        <w:t>&lt;NameOfVariable&gt;= &lt;ValueofVariable</w:t>
+      </w:r>
+      <w:r>
+        <w:rPr>
+          <w:bCs/>
+          <w:i/>
+          <w:iCs/>
+        </w:rPr>
+        <w:t>&gt;</w:t>
+      </w:r>
+      <w:r>
+        <w:rPr>
+          <w:bCs/>
+          <w:iCs/>
+        </w:rPr>
+        <w:t>’ for following five variables:</w:t>
+      </w:r>
+    </w:p>
+    <w:p>
+      <w:pPr>
+        <w:pStyle w:val="Listenabsatz"/>
+        <w:numPr>
+          <w:ilvl w:val="0"/>
+          <w:numId w:val="10"/>
+        </w:numPr>
+        <w:jc w:val="both"/>
+        <w:rPr>
+          <w:bCs/>
+          <w:iCs/>
+        </w:rPr>
+      </w:pPr>
+      <w:r>
+        <w:rPr>
+          <w:bCs/>
+          <w:iCs/>
+        </w:rPr>
+        <w:t>TWITTER_ACCESS_TOKEN_SECRET = &lt;YourAccessTokenSecret&gt;</w:t>
+      </w:r>
+    </w:p>
+    <w:p>
+      <w:pPr>
+        <w:pStyle w:val="Listenabsatz"/>
+        <w:numPr>
+          <w:ilvl w:val="0"/>
+          <w:numId w:val="10"/>
+        </w:numPr>
+        <w:jc w:val="both"/>
+        <w:rPr>
+          <w:bCs/>
+          <w:iCs/>
+        </w:rPr>
+      </w:pPr>
+      <w:r>
+        <w:rPr>
+          <w:bCs/>
+          <w:iCs/>
+        </w:rPr>
+        <w:t>TWITTER_ACCESS_TOKEN = &lt;YourAccessToken&gt;</w:t>
+      </w:r>
+    </w:p>
+    <w:p>
+      <w:pPr>
+        <w:pStyle w:val="Listenabsatz"/>
+        <w:numPr>
+          <w:ilvl w:val="0"/>
+          <w:numId w:val="10"/>
+        </w:numPr>
+        <w:jc w:val="both"/>
+        <w:rPr>
+          <w:bCs/>
+          <w:iCs/>
+        </w:rPr>
+      </w:pPr>
+      <w:r>
+        <w:rPr>
+          <w:bCs/>
+          <w:iCs/>
+        </w:rPr>
+        <w:t>TWITTER_CONSUMER_SECRET = &lt;YourConsumerSecret&gt;</w:t>
+      </w:r>
+    </w:p>
+    <w:p>
+      <w:pPr>
+        <w:pStyle w:val="Listenabsatz"/>
+        <w:numPr>
+          <w:ilvl w:val="0"/>
+          <w:numId w:val="10"/>
+        </w:numPr>
+        <w:jc w:val="both"/>
+        <w:rPr>
+          <w:bCs/>
+          <w:iCs/>
+        </w:rPr>
+      </w:pPr>
+      <w:r>
+        <w:rPr>
+          <w:bCs/>
+          <w:iCs/>
+        </w:rPr>
+        <w:t>TWITTER_CONSUMER_KEY = &lt;YourConsumerKey&gt;</w:t>
+      </w:r>
+    </w:p>
+    <w:p>
+      <w:pPr>
+        <w:pStyle w:val="Listenabsatz"/>
+        <w:numPr>
+          <w:ilvl w:val="0"/>
+          <w:numId w:val="10"/>
+        </w:numPr>
+        <w:jc w:val="both"/>
+        <w:rPr>
+          <w:bCs/>
+          <w:iCs/>
+        </w:rPr>
+      </w:pPr>
+      <w:r>
+        <w:rPr>
+          <w:bCs/>
+          <w:iCs/>
+        </w:rPr>
+        <w:t>TWITTER_BEARER_TOKEN = &lt;YourBearerToken&gt;</w:t>
+      </w:r>
+    </w:p>
+    <w:p>
+      <w:pPr>
+        <w:jc w:val="both"/>
+      </w:pPr>
+      <w:r>
+        <w:t>2. Setup the virtual environment in the source code by running: ‘</w:t>
+      </w:r>
+      <w:r>
+        <w:rPr>
+          <w:i/>
+        </w:rPr>
+        <w:t>. .venv/bin/activate</w:t>
+      </w:r>
+      <w:r>
+        <w:t>’. This virtual environment has all required modules/libraries installed and therefore no further modules should be needed. If any problems occur try to install modules manually with ‘</w:t>
+      </w:r>
+      <w:r>
+        <w:rPr>
+          <w:i/>
+        </w:rPr>
+        <w:t>pip install -r requirements.txt</w:t>
+      </w:r>
+      <w:r>
+        <w:t>’.</w:t>
+      </w:r>
+    </w:p>
+    <w:p>
+      <w:pPr>
+        <w:jc w:val="both"/>
+      </w:pPr>
+      <w:r>
+        <w:t>3. Start the program by running ‘</w:t>
+      </w:r>
+      <w:r>
+        <w:rPr>
+          <w:i/>
+        </w:rPr>
+        <w:t>python3 main.py</w:t>
+      </w:r>
+      <w:r>
+        <w:t>’. Now you are ready to utilize every function of this program.</w:t>
+      </w:r>
+    </w:p>
+    <w:p/>
+    <w:p/>
+    <w:p/>
+    <w:p>
+      <w:pPr>
+        <w:jc w:val="both"/>
+      </w:pPr>
+      <w:r>
+        <w:br w:type="page"/>
+      </w:r>
+      <w:bookmarkStart w:id="45" w:name="_3.1_Program_Sequence"/>
+      <w:bookmarkStart w:id="46" w:name="_3.2_Data_Structure"/>
+      <w:bookmarkStart w:id="47" w:name="_3.2_Data_Structures"/>
+      <w:bookmarkStart w:id="48" w:name="_3.3_Class_Diagram"/>
+      <w:bookmarkEnd w:id="45"/>
+      <w:bookmarkEnd w:id="46"/>
+      <w:bookmarkEnd w:id="47"/>
+      <w:bookmarkEnd w:id="48"/>
+    </w:p>
+    <w:p>
+      <w:pPr>
         <w:pStyle w:val="berschrift2"/>
       </w:pPr>
-      <w:r>
-        <w:br w:type="page"/>
-      </w:r>
-      <w:bookmarkStart w:id="44" w:name="_Toc104794357"/>
+      <w:bookmarkStart w:id="49" w:name="_Toc104800482"/>
       <w:r>
         <w:lastRenderedPageBreak/>
         <w:t>4.4 Outlook</w:t>
       </w:r>
-      <w:bookmarkEnd w:id="44"/>
+      <w:bookmarkEnd w:id="49"/>
     </w:p>
     <w:p>
       <w:r>
@@ -10652,6 +11400,95 @@
     </w:lvl>
   </w:abstractNum>
   <w:abstractNum w:abstractNumId="8" w15:restartNumberingAfterBreak="0">
+    <w:nsid w:val="3FE501C1"/>
+    <w:multiLevelType w:val="hybridMultilevel"/>
+    <w:tmpl w:val="43523330"/>
+    <w:lvl w:ilvl="0" w:tplc="8B221120">
+      <w:start w:val="8"/>
+      <w:numFmt w:val="decimal"/>
+      <w:lvlText w:val="%1."/>
+      <w:lvlJc w:val="left"/>
+      <w:pPr>
+        <w:ind w:left="720" w:hanging="360"/>
+      </w:pPr>
+      <w:rPr>
+        <w:rFonts w:hint="default"/>
+      </w:rPr>
+    </w:lvl>
+    <w:lvl w:ilvl="1" w:tplc="04070019" w:tentative="1">
+      <w:start w:val="1"/>
+      <w:numFmt w:val="lowerLetter"/>
+      <w:lvlText w:val="%2."/>
+      <w:lvlJc w:val="left"/>
+      <w:pPr>
+        <w:ind w:left="1440" w:hanging="360"/>
+      </w:pPr>
+    </w:lvl>
+    <w:lvl w:ilvl="2" w:tplc="0407001B" w:tentative="1">
+      <w:start w:val="1"/>
+      <w:numFmt w:val="lowerRoman"/>
+      <w:lvlText w:val="%3."/>
+      <w:lvlJc w:val="right"/>
+      <w:pPr>
+        <w:ind w:left="2160" w:hanging="180"/>
+      </w:pPr>
+    </w:lvl>
+    <w:lvl w:ilvl="3" w:tplc="0407000F" w:tentative="1">
+      <w:start w:val="1"/>
+      <w:numFmt w:val="decimal"/>
+      <w:lvlText w:val="%4."/>
+      <w:lvlJc w:val="left"/>
+      <w:pPr>
+        <w:ind w:left="2880" w:hanging="360"/>
+      </w:pPr>
+    </w:lvl>
+    <w:lvl w:ilvl="4" w:tplc="04070019" w:tentative="1">
+      <w:start w:val="1"/>
+      <w:numFmt w:val="lowerLetter"/>
+      <w:lvlText w:val="%5."/>
+      <w:lvlJc w:val="left"/>
+      <w:pPr>
+        <w:ind w:left="3600" w:hanging="360"/>
+      </w:pPr>
+    </w:lvl>
+    <w:lvl w:ilvl="5" w:tplc="0407001B" w:tentative="1">
+      <w:start w:val="1"/>
+      <w:numFmt w:val="lowerRoman"/>
+      <w:lvlText w:val="%6."/>
+      <w:lvlJc w:val="right"/>
+      <w:pPr>
+        <w:ind w:left="4320" w:hanging="180"/>
+      </w:pPr>
+    </w:lvl>
+    <w:lvl w:ilvl="6" w:tplc="0407000F" w:tentative="1">
+      <w:start w:val="1"/>
+      <w:numFmt w:val="decimal"/>
+      <w:lvlText w:val="%7."/>
+      <w:lvlJc w:val="left"/>
+      <w:pPr>
+        <w:ind w:left="5040" w:hanging="360"/>
+      </w:pPr>
+    </w:lvl>
+    <w:lvl w:ilvl="7" w:tplc="04070019" w:tentative="1">
+      <w:start w:val="1"/>
+      <w:numFmt w:val="lowerLetter"/>
+      <w:lvlText w:val="%8."/>
+      <w:lvlJc w:val="left"/>
+      <w:pPr>
+        <w:ind w:left="5760" w:hanging="360"/>
+      </w:pPr>
+    </w:lvl>
+    <w:lvl w:ilvl="8" w:tplc="0407001B" w:tentative="1">
+      <w:start w:val="1"/>
+      <w:numFmt w:val="lowerRoman"/>
+      <w:lvlText w:val="%9."/>
+      <w:lvlJc w:val="right"/>
+      <w:pPr>
+        <w:ind w:left="6480" w:hanging="180"/>
+      </w:pPr>
+    </w:lvl>
+  </w:abstractNum>
+  <w:abstractNum w:abstractNumId="9" w15:restartNumberingAfterBreak="0">
     <w:nsid w:val="434A2656"/>
     <w:multiLevelType w:val="hybridMultilevel"/>
     <w:tmpl w:val="F35EE9D8"/>
@@ -10764,7 +11601,7 @@
       </w:rPr>
     </w:lvl>
   </w:abstractNum>
-  <w:abstractNum w:abstractNumId="9" w15:restartNumberingAfterBreak="0">
+  <w:abstractNum w:abstractNumId="10" w15:restartNumberingAfterBreak="0">
     <w:nsid w:val="4E8F7A2B"/>
     <w:multiLevelType w:val="hybridMultilevel"/>
     <w:tmpl w:val="E97CC73E"/>
@@ -10851,7 +11688,7 @@
       </w:pPr>
     </w:lvl>
   </w:abstractNum>
-  <w:abstractNum w:abstractNumId="10" w15:restartNumberingAfterBreak="0">
+  <w:abstractNum w:abstractNumId="11" w15:restartNumberingAfterBreak="0">
     <w:nsid w:val="619549BF"/>
     <w:multiLevelType w:val="hybridMultilevel"/>
     <w:tmpl w:val="068A162A"/>
@@ -10940,7 +11777,7 @@
       </w:pPr>
     </w:lvl>
   </w:abstractNum>
-  <w:abstractNum w:abstractNumId="11" w15:restartNumberingAfterBreak="0">
+  <w:abstractNum w:abstractNumId="12" w15:restartNumberingAfterBreak="0">
     <w:nsid w:val="6BB67360"/>
     <w:multiLevelType w:val="hybridMultilevel"/>
     <w:tmpl w:val="F49EF208"/>
@@ -11060,16 +11897,16 @@
     <w:abstractNumId w:val="1"/>
   </w:num>
   <w:num w:numId="3" w16cid:durableId="1806265801">
-    <w:abstractNumId w:val="10"/>
+    <w:abstractNumId w:val="11"/>
   </w:num>
   <w:num w:numId="4" w16cid:durableId="458378695">
     <w:abstractNumId w:val="3"/>
   </w:num>
   <w:num w:numId="5" w16cid:durableId="1242178407">
-    <w:abstractNumId w:val="9"/>
+    <w:abstractNumId w:val="10"/>
   </w:num>
   <w:num w:numId="6" w16cid:durableId="828792790">
-    <w:abstractNumId w:val="11"/>
+    <w:abstractNumId w:val="12"/>
   </w:num>
   <w:num w:numId="7" w16cid:durableId="336664003">
     <w:abstractNumId w:val="6"/>
@@ -11078,7 +11915,7 @@
     <w:abstractNumId w:val="7"/>
   </w:num>
   <w:num w:numId="9" w16cid:durableId="2125423460">
-    <w:abstractNumId w:val="8"/>
+    <w:abstractNumId w:val="9"/>
   </w:num>
   <w:num w:numId="10" w16cid:durableId="428309632">
     <w:abstractNumId w:val="2"/>
@@ -11088,6 +11925,9 @@
   </w:num>
   <w:num w:numId="12" w16cid:durableId="2116750535">
     <w:abstractNumId w:val="5"/>
+  </w:num>
+  <w:num w:numId="13" w16cid:durableId="189490471">
+    <w:abstractNumId w:val="8"/>
   </w:num>
 </w:numbering>
 </file>
@@ -11490,7 +12330,7 @@
   <w:style w:type="paragraph" w:default="1" w:styleId="Standard">
     <w:name w:val="Normal"/>
     <w:qFormat/>
-    <w:rsid w:val="002E17D1"/>
+    <w:rsid w:val="007F0D3A"/>
   </w:style>
   <w:style w:type="paragraph" w:styleId="berschrift1">
     <w:name w:val="heading 1"/>

</xml_diff>